<commit_message>
Base de la investigacion y posibilidades
</commit_message>
<xml_diff>
--- a/Investigacion/Investigacion_Arte.docx
+++ b/Investigacion/Investigacion_Arte.docx
@@ -7,322 +7,305 @@
         <w:jc w:val="center"/>
         <w:rPr>
           <w:b/>
-          <w:sz w:val="52"/>
-          <w:szCs w:val="52"/>
-        </w:rPr>
-      </w:pPr>
-      <w:r>
+          <w:sz w:val="56"/>
+          <w:szCs w:val="56"/>
+        </w:rPr>
+      </w:pPr>
+      <w:proofErr w:type="spellStart"/>
+      <w:r>
+        <w:rPr>
+          <w:b/>
+          <w:sz w:val="56"/>
+          <w:szCs w:val="56"/>
+        </w:rPr>
+        <w:t>Investigación_Arte</w:t>
+      </w:r>
+      <w:proofErr w:type="spellEnd"/>
+    </w:p>
+    <w:p>
+      <w:pPr>
         <w:rPr>
           <w:b/>
           <w:sz w:val="52"/>
           <w:szCs w:val="52"/>
         </w:rPr>
-        <w:t>Investigación</w:t>
-      </w:r>
-      <w:r>
+      </w:pPr>
+    </w:p>
+    <w:p>
+      <w:pPr>
         <w:rPr>
           <w:b/>
-          <w:sz w:val="52"/>
-          <w:szCs w:val="52"/>
-        </w:rPr>
-        <w:t>_Arte</w:t>
-      </w:r>
-    </w:p>
-    <w:p>
-      <w:pPr>
+          <w:sz w:val="32"/>
+          <w:szCs w:val="32"/>
+          <w:u w:val="single"/>
+        </w:rPr>
+      </w:pPr>
+      <w:r>
         <w:rPr>
           <w:b/>
-          <w:sz w:val="52"/>
-          <w:szCs w:val="52"/>
-        </w:rPr>
-      </w:pPr>
-    </w:p>
-    <w:p>
-      <w:pPr>
+          <w:sz w:val="32"/>
+          <w:szCs w:val="32"/>
+          <w:u w:val="single"/>
+        </w:rPr>
+        <w:t>.De qué trata este documento de investigación</w:t>
+      </w:r>
+      <w:proofErr w:type="gramStart"/>
+      <w:r>
         <w:rPr>
           <w:b/>
-          <w:sz w:val="24"/>
-          <w:szCs w:val="24"/>
+          <w:sz w:val="32"/>
+          <w:szCs w:val="32"/>
           <w:u w:val="single"/>
         </w:rPr>
-      </w:pPr>
+        <w:t>?</w:t>
+      </w:r>
+      <w:proofErr w:type="gramEnd"/>
       <w:r>
         <w:rPr>
           <w:b/>
-          <w:sz w:val="24"/>
-          <w:szCs w:val="24"/>
+          <w:sz w:val="32"/>
+          <w:szCs w:val="32"/>
           <w:u w:val="single"/>
         </w:rPr>
-        <w:t>.De qué trata este documento</w:t>
-      </w:r>
-      <w:r>
-        <w:rPr>
-          <w:b/>
-          <w:sz w:val="24"/>
-          <w:szCs w:val="24"/>
+        <w:t>:</w:t>
+      </w:r>
+    </w:p>
+    <w:p>
+      <w:pPr>
+        <w:rPr>
+          <w:sz w:val="24"/>
+          <w:szCs w:val="24"/>
+        </w:rPr>
+      </w:pPr>
+      <w:r>
+        <w:rPr>
+          <w:sz w:val="24"/>
+          <w:szCs w:val="24"/>
+        </w:rPr>
+        <w:t>Este documento de investigación ha sido desarrollado para tener una variedad de opciones en el aspecto artístico para el desarrollo de un videojuego con el tiempo de desarrollo de 1 año.</w:t>
+      </w:r>
+    </w:p>
+    <w:p>
+      <w:pPr>
+        <w:rPr>
+          <w:sz w:val="24"/>
+          <w:szCs w:val="24"/>
+        </w:rPr>
+      </w:pPr>
+    </w:p>
+    <w:p>
+      <w:pPr>
+        <w:rPr>
+          <w:sz w:val="24"/>
+          <w:szCs w:val="24"/>
+        </w:rPr>
+      </w:pPr>
+    </w:p>
+    <w:p>
+      <w:pPr>
+        <w:rPr>
+          <w:sz w:val="24"/>
+          <w:szCs w:val="24"/>
+        </w:rPr>
+      </w:pPr>
+    </w:p>
+    <w:p>
+      <w:pPr>
+        <w:rPr>
+          <w:sz w:val="24"/>
+          <w:szCs w:val="24"/>
+        </w:rPr>
+      </w:pPr>
+    </w:p>
+    <w:p>
+      <w:pPr>
+        <w:rPr>
+          <w:sz w:val="24"/>
+          <w:szCs w:val="24"/>
+        </w:rPr>
+      </w:pPr>
+    </w:p>
+    <w:p>
+      <w:pPr>
+        <w:rPr>
+          <w:sz w:val="24"/>
+          <w:szCs w:val="24"/>
+        </w:rPr>
+      </w:pPr>
+    </w:p>
+    <w:p>
+      <w:pPr>
+        <w:rPr>
+          <w:sz w:val="24"/>
+          <w:szCs w:val="24"/>
+        </w:rPr>
+      </w:pPr>
+    </w:p>
+    <w:p>
+      <w:pPr>
+        <w:rPr>
+          <w:sz w:val="24"/>
+          <w:szCs w:val="24"/>
+        </w:rPr>
+      </w:pPr>
+    </w:p>
+    <w:p>
+      <w:pPr>
+        <w:rPr>
+          <w:sz w:val="24"/>
+          <w:szCs w:val="24"/>
+        </w:rPr>
+      </w:pPr>
+    </w:p>
+    <w:p>
+      <w:pPr>
+        <w:rPr>
+          <w:sz w:val="24"/>
+          <w:szCs w:val="24"/>
+        </w:rPr>
+      </w:pPr>
+    </w:p>
+    <w:p>
+      <w:pPr>
+        <w:rPr>
+          <w:sz w:val="24"/>
+          <w:szCs w:val="24"/>
+        </w:rPr>
+      </w:pPr>
+    </w:p>
+    <w:p>
+      <w:pPr>
+        <w:rPr>
+          <w:sz w:val="24"/>
+          <w:szCs w:val="24"/>
+        </w:rPr>
+      </w:pPr>
+    </w:p>
+    <w:p>
+      <w:pPr>
+        <w:rPr>
+          <w:sz w:val="24"/>
+          <w:szCs w:val="24"/>
+        </w:rPr>
+      </w:pPr>
+    </w:p>
+    <w:p>
+      <w:pPr>
+        <w:rPr>
+          <w:sz w:val="24"/>
+          <w:szCs w:val="24"/>
+        </w:rPr>
+      </w:pPr>
+    </w:p>
+    <w:p>
+      <w:pPr>
+        <w:rPr>
+          <w:sz w:val="24"/>
+          <w:szCs w:val="24"/>
+        </w:rPr>
+      </w:pPr>
+    </w:p>
+    <w:p>
+      <w:pPr>
+        <w:rPr>
+          <w:sz w:val="24"/>
+          <w:szCs w:val="24"/>
+        </w:rPr>
+      </w:pPr>
+    </w:p>
+    <w:p>
+      <w:pPr>
+        <w:rPr>
+          <w:sz w:val="24"/>
+          <w:szCs w:val="24"/>
+        </w:rPr>
+      </w:pPr>
+    </w:p>
+    <w:p>
+      <w:pPr>
+        <w:rPr>
+          <w:sz w:val="24"/>
+          <w:szCs w:val="24"/>
+        </w:rPr>
+      </w:pPr>
+    </w:p>
+    <w:p>
+      <w:pPr>
+        <w:rPr>
+          <w:sz w:val="24"/>
+          <w:szCs w:val="24"/>
+        </w:rPr>
+      </w:pPr>
+    </w:p>
+    <w:p>
+      <w:pPr>
+        <w:rPr>
+          <w:sz w:val="24"/>
+          <w:szCs w:val="24"/>
+        </w:rPr>
+      </w:pPr>
+    </w:p>
+    <w:p>
+      <w:pPr>
+        <w:rPr>
+          <w:sz w:val="24"/>
+          <w:szCs w:val="24"/>
+        </w:rPr>
+      </w:pPr>
+    </w:p>
+    <w:p>
+      <w:pPr>
+        <w:rPr>
+          <w:sz w:val="24"/>
+          <w:szCs w:val="24"/>
+        </w:rPr>
+      </w:pPr>
+    </w:p>
+    <w:p>
+      <w:pPr>
+        <w:rPr>
+          <w:sz w:val="36"/>
+          <w:szCs w:val="36"/>
           <w:u w:val="single"/>
         </w:rPr>
-        <w:t xml:space="preserve"> de investigación</w:t>
-      </w:r>
-      <w:r>
-        <w:rPr>
-          <w:b/>
-          <w:sz w:val="24"/>
-          <w:szCs w:val="24"/>
+      </w:pPr>
+      <w:proofErr w:type="spellStart"/>
+      <w:r>
+        <w:rPr>
+          <w:sz w:val="36"/>
+          <w:szCs w:val="36"/>
           <w:u w:val="single"/>
         </w:rPr>
-        <w:t>?:</w:t>
-      </w:r>
-    </w:p>
-    <w:p>
-      <w:pPr>
-        <w:rPr>
-          <w:sz w:val="24"/>
-          <w:szCs w:val="24"/>
-        </w:rPr>
-      </w:pPr>
-      <w:r>
-        <w:rPr>
-          <w:sz w:val="24"/>
-          <w:szCs w:val="24"/>
-        </w:rPr>
-        <w:t>Este documento de investigación ha sido desarrollado para tener una variedad de opciones en el aspecto artístico para el desarrollo de un videojuego con el tiempo de desarrollo de 1 año.</w:t>
-      </w:r>
-    </w:p>
-    <w:p>
-      <w:pPr>
-        <w:rPr>
-          <w:sz w:val="24"/>
-          <w:szCs w:val="24"/>
-        </w:rPr>
-      </w:pPr>
-    </w:p>
-    <w:p>
-      <w:pPr>
-        <w:rPr>
-          <w:sz w:val="24"/>
-          <w:szCs w:val="24"/>
-        </w:rPr>
-      </w:pPr>
-    </w:p>
-    <w:p>
-      <w:pPr>
-        <w:rPr>
-          <w:sz w:val="24"/>
-          <w:szCs w:val="24"/>
-        </w:rPr>
-      </w:pPr>
-    </w:p>
-    <w:p>
-      <w:pPr>
-        <w:rPr>
-          <w:sz w:val="24"/>
-          <w:szCs w:val="24"/>
-        </w:rPr>
-      </w:pPr>
-    </w:p>
-    <w:p>
-      <w:pPr>
-        <w:rPr>
-          <w:sz w:val="24"/>
-          <w:szCs w:val="24"/>
-        </w:rPr>
-      </w:pPr>
-    </w:p>
-    <w:p>
-      <w:pPr>
-        <w:rPr>
-          <w:sz w:val="24"/>
-          <w:szCs w:val="24"/>
-        </w:rPr>
-      </w:pPr>
-    </w:p>
-    <w:p>
-      <w:pPr>
-        <w:rPr>
-          <w:sz w:val="24"/>
-          <w:szCs w:val="24"/>
-        </w:rPr>
-      </w:pPr>
-    </w:p>
-    <w:p>
-      <w:pPr>
-        <w:rPr>
-          <w:sz w:val="24"/>
-          <w:szCs w:val="24"/>
-        </w:rPr>
-      </w:pPr>
-    </w:p>
-    <w:p>
-      <w:pPr>
-        <w:rPr>
-          <w:sz w:val="24"/>
-          <w:szCs w:val="24"/>
-        </w:rPr>
-      </w:pPr>
-    </w:p>
-    <w:p>
-      <w:pPr>
-        <w:rPr>
-          <w:sz w:val="24"/>
-          <w:szCs w:val="24"/>
-        </w:rPr>
-      </w:pPr>
-    </w:p>
-    <w:p>
-      <w:pPr>
-        <w:rPr>
-          <w:sz w:val="24"/>
-          <w:szCs w:val="24"/>
-        </w:rPr>
-      </w:pPr>
-    </w:p>
-    <w:p>
-      <w:pPr>
-        <w:rPr>
-          <w:sz w:val="24"/>
-          <w:szCs w:val="24"/>
-        </w:rPr>
-      </w:pPr>
-    </w:p>
-    <w:p>
-      <w:pPr>
-        <w:rPr>
-          <w:sz w:val="24"/>
-          <w:szCs w:val="24"/>
-        </w:rPr>
-      </w:pPr>
-    </w:p>
-    <w:p>
-      <w:pPr>
-        <w:rPr>
-          <w:sz w:val="24"/>
-          <w:szCs w:val="24"/>
-        </w:rPr>
-      </w:pPr>
-    </w:p>
-    <w:p>
-      <w:pPr>
-        <w:rPr>
-          <w:sz w:val="24"/>
-          <w:szCs w:val="24"/>
-        </w:rPr>
-      </w:pPr>
-    </w:p>
-    <w:p>
-      <w:pPr>
-        <w:rPr>
-          <w:sz w:val="24"/>
-          <w:szCs w:val="24"/>
-        </w:rPr>
-      </w:pPr>
-    </w:p>
-    <w:p>
-      <w:pPr>
-        <w:rPr>
-          <w:sz w:val="24"/>
-          <w:szCs w:val="24"/>
-        </w:rPr>
-      </w:pPr>
-    </w:p>
-    <w:p>
-      <w:pPr>
-        <w:rPr>
-          <w:sz w:val="24"/>
-          <w:szCs w:val="24"/>
-        </w:rPr>
-      </w:pPr>
-    </w:p>
-    <w:p>
-      <w:pPr>
-        <w:rPr>
-          <w:sz w:val="24"/>
-          <w:szCs w:val="24"/>
-        </w:rPr>
-      </w:pPr>
-    </w:p>
-    <w:p>
-      <w:pPr>
-        <w:rPr>
-          <w:sz w:val="24"/>
-          <w:szCs w:val="24"/>
-        </w:rPr>
-      </w:pPr>
-    </w:p>
-    <w:p>
-      <w:pPr>
-        <w:rPr>
-          <w:sz w:val="24"/>
-          <w:szCs w:val="24"/>
-        </w:rPr>
-      </w:pPr>
-    </w:p>
-    <w:p>
-      <w:pPr>
-        <w:rPr>
-          <w:sz w:val="24"/>
-          <w:szCs w:val="24"/>
-        </w:rPr>
-      </w:pPr>
-    </w:p>
-    <w:p>
-      <w:pPr>
-        <w:rPr>
-          <w:sz w:val="32"/>
-          <w:szCs w:val="32"/>
+        <w:lastRenderedPageBreak/>
+        <w:t>Low</w:t>
+      </w:r>
+      <w:proofErr w:type="spellEnd"/>
+      <w:r>
+        <w:rPr>
+          <w:sz w:val="36"/>
+          <w:szCs w:val="36"/>
           <w:u w:val="single"/>
         </w:rPr>
-      </w:pPr>
-      <w:r>
-        <w:rPr>
-          <w:sz w:val="32"/>
-          <w:szCs w:val="32"/>
+        <w:t xml:space="preserve"> </w:t>
+      </w:r>
+      <w:proofErr w:type="spellStart"/>
+      <w:r>
+        <w:rPr>
+          <w:sz w:val="36"/>
+          <w:szCs w:val="36"/>
           <w:u w:val="single"/>
         </w:rPr>
-        <w:lastRenderedPageBreak/>
-        <w:t>Low Poly:</w:t>
-      </w:r>
-    </w:p>
-    <w:p>
-      <w:pPr>
-        <w:rPr>
-          <w:sz w:val="32"/>
-          <w:szCs w:val="32"/>
+        <w:t>Poly</w:t>
+      </w:r>
+      <w:proofErr w:type="spellEnd"/>
+      <w:r>
+        <w:rPr>
+          <w:sz w:val="36"/>
+          <w:szCs w:val="36"/>
           <w:u w:val="single"/>
         </w:rPr>
-      </w:pPr>
-    </w:p>
-    <w:p>
-      <w:pPr>
-        <w:rPr>
-          <w:sz w:val="24"/>
-          <w:szCs w:val="24"/>
-        </w:rPr>
-      </w:pPr>
-    </w:p>
-    <w:p>
-      <w:pPr>
-        <w:rPr>
-          <w:sz w:val="24"/>
-          <w:szCs w:val="24"/>
-        </w:rPr>
-      </w:pPr>
-    </w:p>
-    <w:p>
-      <w:pPr>
-        <w:rPr>
-          <w:sz w:val="24"/>
-          <w:szCs w:val="24"/>
-        </w:rPr>
-      </w:pPr>
-    </w:p>
-    <w:p>
-      <w:pPr>
-        <w:rPr>
-          <w:sz w:val="24"/>
-          <w:szCs w:val="24"/>
-        </w:rPr>
-      </w:pPr>
+        <w:t>:</w:t>
+      </w:r>
     </w:p>
     <w:p>
       <w:pPr>
@@ -332,51 +315,12 @@
           <w:u w:val="single"/>
         </w:rPr>
       </w:pPr>
-      <w:r>
-        <w:rPr>
-          <w:sz w:val="32"/>
-          <w:szCs w:val="32"/>
-          <w:u w:val="single"/>
-        </w:rPr>
-        <w:t>Diseño de Personaje</w:t>
-      </w:r>
-      <w:r>
-        <w:rPr>
-          <w:sz w:val="32"/>
-          <w:szCs w:val="32"/>
-          <w:u w:val="single"/>
-        </w:rPr>
-        <w:t>:</w:t>
-      </w:r>
-    </w:p>
-    <w:p>
-      <w:pPr>
-        <w:pStyle w:val="Prrafodelista"/>
-        <w:numPr>
-          <w:ilvl w:val="0"/>
-          <w:numId w:val="2"/>
-        </w:numPr>
-        <w:rPr>
-          <w:sz w:val="32"/>
-          <w:szCs w:val="32"/>
-        </w:rPr>
-      </w:pPr>
-      <w:r>
-        <w:rPr>
-          <w:sz w:val="32"/>
-          <w:szCs w:val="32"/>
-        </w:rPr>
-        <w:t>Cartoon:</w:t>
-      </w:r>
-      <w:bookmarkStart w:id="0" w:name="_GoBack"/>
-      <w:bookmarkEnd w:id="0"/>
-    </w:p>
-    <w:p>
-      <w:pPr>
-        <w:rPr>
-          <w:sz w:val="32"/>
-          <w:szCs w:val="32"/>
-          <w:u w:val="single"/>
+    </w:p>
+    <w:p>
+      <w:pPr>
+        <w:rPr>
+          <w:sz w:val="32"/>
+          <w:szCs w:val="32"/>
         </w:rPr>
       </w:pPr>
       <w:r>
@@ -389,20 +333,20 @@
         <w:drawing>
           <wp:anchor distT="0" distB="0" distL="114300" distR="114300" simplePos="0" relativeHeight="251658240" behindDoc="1" locked="0" layoutInCell="1" allowOverlap="1">
             <wp:simplePos x="0" y="0"/>
-            <wp:positionH relativeFrom="page">
-              <wp:posOffset>2664460</wp:posOffset>
+            <wp:positionH relativeFrom="margin">
+              <wp:posOffset>-55880</wp:posOffset>
             </wp:positionH>
             <wp:positionV relativeFrom="paragraph">
-              <wp:posOffset>132715</wp:posOffset>
+              <wp:posOffset>159385</wp:posOffset>
             </wp:positionV>
-            <wp:extent cx="2661631" cy="3114675"/>
-            <wp:effectExtent l="0" t="0" r="5715" b="0"/>
+            <wp:extent cx="1798320" cy="2105025"/>
+            <wp:effectExtent l="0" t="0" r="0" b="9525"/>
             <wp:wrapTight wrapText="bothSides">
               <wp:wrapPolygon edited="0">
                 <wp:start x="0" y="0"/>
-                <wp:lineTo x="0" y="21402"/>
-                <wp:lineTo x="21492" y="21402"/>
-                <wp:lineTo x="21492" y="0"/>
+                <wp:lineTo x="0" y="21502"/>
+                <wp:lineTo x="21280" y="21502"/>
+                <wp:lineTo x="21280" y="0"/>
                 <wp:lineTo x="0" y="0"/>
               </wp:wrapPolygon>
             </wp:wrapTight>
@@ -420,7 +364,7 @@
                     </pic:cNvPicPr>
                   </pic:nvPicPr>
                   <pic:blipFill>
-                    <a:blip r:embed="rId5">
+                    <a:blip r:embed="rId5" cstate="print">
                       <a:extLst>
                         <a:ext uri="{28A0092B-C50C-407E-A947-70E740481C1C}">
                           <a14:useLocalDpi xmlns:a14="http://schemas.microsoft.com/office/drawing/2010/main" val="0"/>
@@ -435,7 +379,7 @@
                   <pic:spPr bwMode="auto">
                     <a:xfrm>
                       <a:off x="0" y="0"/>
-                      <a:ext cx="2661631" cy="3114675"/>
+                      <a:ext cx="1798320" cy="2105025"/>
                     </a:xfrm>
                     <a:prstGeom prst="rect">
                       <a:avLst/>
@@ -456,6 +400,693 @@
             </wp14:sizeRelV>
           </wp:anchor>
         </w:drawing>
+      </w:r>
+      <w:r>
+        <w:rPr>
+          <w:sz w:val="32"/>
+          <w:szCs w:val="32"/>
+        </w:rPr>
+        <w:t xml:space="preserve">El </w:t>
+      </w:r>
+      <w:proofErr w:type="spellStart"/>
+      <w:r>
+        <w:rPr>
+          <w:sz w:val="32"/>
+          <w:szCs w:val="32"/>
+        </w:rPr>
+        <w:t>low</w:t>
+      </w:r>
+      <w:proofErr w:type="spellEnd"/>
+      <w:r>
+        <w:rPr>
+          <w:sz w:val="32"/>
+          <w:szCs w:val="32"/>
+        </w:rPr>
+        <w:t xml:space="preserve"> </w:t>
+      </w:r>
+      <w:proofErr w:type="spellStart"/>
+      <w:r>
+        <w:rPr>
+          <w:sz w:val="32"/>
+          <w:szCs w:val="32"/>
+        </w:rPr>
+        <w:t>poly</w:t>
+      </w:r>
+      <w:proofErr w:type="spellEnd"/>
+      <w:r>
+        <w:rPr>
+          <w:sz w:val="32"/>
+          <w:szCs w:val="32"/>
+        </w:rPr>
+        <w:t xml:space="preserve"> es la técnica de usar la menor cantidad de polígonos en un programa de modelación 3d. Sirve para simplificar el modelo lo máximo que pueda para mejor rendimiento en un videojuego. Máximo 15 mil polígonos.</w:t>
+      </w:r>
+      <w:r>
+        <w:rPr>
+          <w:sz w:val="32"/>
+          <w:szCs w:val="32"/>
+        </w:rPr>
+        <w:br/>
+        <w:t xml:space="preserve">Usaremos el </w:t>
+      </w:r>
+      <w:proofErr w:type="spellStart"/>
+      <w:r>
+        <w:rPr>
+          <w:sz w:val="32"/>
+          <w:szCs w:val="32"/>
+        </w:rPr>
+        <w:t>low</w:t>
+      </w:r>
+      <w:proofErr w:type="spellEnd"/>
+      <w:r>
+        <w:rPr>
+          <w:sz w:val="32"/>
+          <w:szCs w:val="32"/>
+        </w:rPr>
+        <w:t xml:space="preserve"> </w:t>
+      </w:r>
+      <w:proofErr w:type="spellStart"/>
+      <w:r>
+        <w:rPr>
+          <w:sz w:val="32"/>
+          <w:szCs w:val="32"/>
+        </w:rPr>
+        <w:t>poly</w:t>
+      </w:r>
+      <w:proofErr w:type="spellEnd"/>
+      <w:r>
+        <w:rPr>
+          <w:sz w:val="32"/>
+          <w:szCs w:val="32"/>
+        </w:rPr>
+        <w:t xml:space="preserve"> para mejor rendimiento en el juego y para un rápido desarrollo.</w:t>
+      </w:r>
+    </w:p>
+    <w:p>
+      <w:pPr>
+        <w:rPr>
+          <w:sz w:val="32"/>
+          <w:szCs w:val="32"/>
+        </w:rPr>
+      </w:pPr>
+    </w:p>
+    <w:p>
+      <w:pPr>
+        <w:rPr>
+          <w:sz w:val="32"/>
+          <w:szCs w:val="32"/>
+        </w:rPr>
+      </w:pPr>
+    </w:p>
+    <w:p>
+      <w:pPr>
+        <w:rPr>
+          <w:sz w:val="36"/>
+          <w:szCs w:val="36"/>
+          <w:u w:val="single"/>
+        </w:rPr>
+      </w:pPr>
+      <w:r>
+        <w:rPr>
+          <w:sz w:val="36"/>
+          <w:szCs w:val="36"/>
+          <w:u w:val="single"/>
+        </w:rPr>
+        <w:t>Diseño de Personaje:</w:t>
+      </w:r>
+    </w:p>
+    <w:p>
+      <w:pPr>
+        <w:rPr>
+          <w:sz w:val="32"/>
+          <w:szCs w:val="32"/>
+          <w:u w:val="single"/>
+        </w:rPr>
+      </w:pPr>
+    </w:p>
+    <w:p>
+      <w:pPr>
+        <w:rPr>
+          <w:sz w:val="32"/>
+          <w:szCs w:val="32"/>
+        </w:rPr>
+      </w:pPr>
+      <w:r>
+        <w:rPr>
+          <w:noProof/>
+          <w:sz w:val="32"/>
+          <w:szCs w:val="32"/>
+          <w:lang w:eastAsia="es-PE"/>
+        </w:rPr>
+        <w:drawing>
+          <wp:anchor distT="0" distB="0" distL="114300" distR="114300" simplePos="0" relativeHeight="251659264" behindDoc="1" locked="0" layoutInCell="1" allowOverlap="1">
+            <wp:simplePos x="0" y="0"/>
+            <wp:positionH relativeFrom="margin">
+              <wp:align>left</wp:align>
+            </wp:positionH>
+            <wp:positionV relativeFrom="paragraph">
+              <wp:posOffset>253365</wp:posOffset>
+            </wp:positionV>
+            <wp:extent cx="2853690" cy="2505075"/>
+            <wp:effectExtent l="0" t="0" r="3810" b="9525"/>
+            <wp:wrapTight wrapText="bothSides">
+              <wp:wrapPolygon edited="0">
+                <wp:start x="0" y="0"/>
+                <wp:lineTo x="0" y="21518"/>
+                <wp:lineTo x="21485" y="21518"/>
+                <wp:lineTo x="21485" y="0"/>
+                <wp:lineTo x="0" y="0"/>
+              </wp:wrapPolygon>
+            </wp:wrapTight>
+            <wp:docPr id="1" name="Imagen 1" descr="C:\Users\HP\Desktop\Low poly\19.jpg"/>
+            <wp:cNvGraphicFramePr>
+              <a:graphicFrameLocks xmlns:a="http://schemas.openxmlformats.org/drawingml/2006/main" noChangeAspect="1"/>
+            </wp:cNvGraphicFramePr>
+            <a:graphic xmlns:a="http://schemas.openxmlformats.org/drawingml/2006/main">
+              <a:graphicData uri="http://schemas.openxmlformats.org/drawingml/2006/picture">
+                <pic:pic xmlns:pic="http://schemas.openxmlformats.org/drawingml/2006/picture">
+                  <pic:nvPicPr>
+                    <pic:cNvPr id="0" name="Picture 4" descr="C:\Users\HP\Desktop\Low poly\19.jpg"/>
+                    <pic:cNvPicPr>
+                      <a:picLocks noChangeAspect="1" noChangeArrowheads="1"/>
+                    </pic:cNvPicPr>
+                  </pic:nvPicPr>
+                  <pic:blipFill>
+                    <a:blip r:embed="rId6">
+                      <a:extLst>
+                        <a:ext uri="{28A0092B-C50C-407E-A947-70E740481C1C}">
+                          <a14:useLocalDpi xmlns:a14="http://schemas.microsoft.com/office/drawing/2010/main" val="0"/>
+                        </a:ext>
+                      </a:extLst>
+                    </a:blip>
+                    <a:srcRect/>
+                    <a:stretch>
+                      <a:fillRect/>
+                    </a:stretch>
+                  </pic:blipFill>
+                  <pic:spPr bwMode="auto">
+                    <a:xfrm>
+                      <a:off x="0" y="0"/>
+                      <a:ext cx="2853690" cy="2505075"/>
+                    </a:xfrm>
+                    <a:prstGeom prst="rect">
+                      <a:avLst/>
+                    </a:prstGeom>
+                    <a:noFill/>
+                    <a:ln>
+                      <a:noFill/>
+                    </a:ln>
+                  </pic:spPr>
+                </pic:pic>
+              </a:graphicData>
+            </a:graphic>
+            <wp14:sizeRelH relativeFrom="page">
+              <wp14:pctWidth>0</wp14:pctWidth>
+            </wp14:sizeRelH>
+            <wp14:sizeRelV relativeFrom="page">
+              <wp14:pctHeight>0</wp14:pctHeight>
+            </wp14:sizeRelV>
+          </wp:anchor>
+        </w:drawing>
+      </w:r>
+      <w:r>
+        <w:rPr>
+          <w:noProof/>
+          <w:sz w:val="32"/>
+          <w:szCs w:val="32"/>
+          <w:lang w:eastAsia="es-PE"/>
+        </w:rPr>
+        <w:t xml:space="preserve"> </w:t>
+      </w:r>
+    </w:p>
+    <w:p>
+      <w:pPr>
+        <w:rPr>
+          <w:sz w:val="32"/>
+          <w:szCs w:val="32"/>
+        </w:rPr>
+      </w:pPr>
+      <w:r>
+        <w:rPr>
+          <w:sz w:val="32"/>
+          <w:szCs w:val="32"/>
+        </w:rPr>
+        <w:t xml:space="preserve">El estilo de personaje </w:t>
+      </w:r>
+      <w:proofErr w:type="spellStart"/>
+      <w:r>
+        <w:rPr>
+          <w:sz w:val="32"/>
+          <w:szCs w:val="32"/>
+        </w:rPr>
+        <w:t>cartoon</w:t>
+      </w:r>
+      <w:proofErr w:type="spellEnd"/>
+      <w:r>
+        <w:rPr>
+          <w:sz w:val="32"/>
+          <w:szCs w:val="32"/>
+        </w:rPr>
+        <w:t xml:space="preserve"> podría ser una buena opción dado que es muy rápido de modelar y con pocos polígonos, pero eso conlleva a mayor esfuerzo creativo ya que no solo sería un tipo de </w:t>
+      </w:r>
+      <w:proofErr w:type="spellStart"/>
+      <w:r>
+        <w:rPr>
+          <w:sz w:val="32"/>
+          <w:szCs w:val="32"/>
+        </w:rPr>
+        <w:t>mounstro</w:t>
+      </w:r>
+      <w:proofErr w:type="spellEnd"/>
+      <w:r>
+        <w:rPr>
+          <w:sz w:val="32"/>
+          <w:szCs w:val="32"/>
+        </w:rPr>
+        <w:t xml:space="preserve"> por ejemplo si no a diferentes tipos de ellos porque el desarrollo al momento de modelarlos seria rápido y el skin de ellos sería regular.</w:t>
+      </w:r>
+    </w:p>
+    <w:p>
+      <w:pPr>
+        <w:rPr>
+          <w:sz w:val="32"/>
+          <w:szCs w:val="32"/>
+        </w:rPr>
+      </w:pPr>
+      <w:r>
+        <w:rPr>
+          <w:noProof/>
+          <w:sz w:val="32"/>
+          <w:szCs w:val="32"/>
+          <w:lang w:eastAsia="es-PE"/>
+        </w:rPr>
+        <w:lastRenderedPageBreak/>
+        <w:drawing>
+          <wp:anchor distT="0" distB="0" distL="114300" distR="114300" simplePos="0" relativeHeight="251660288" behindDoc="1" locked="0" layoutInCell="1" allowOverlap="1">
+            <wp:simplePos x="0" y="0"/>
+            <wp:positionH relativeFrom="margin">
+              <wp:posOffset>3034397</wp:posOffset>
+            </wp:positionH>
+            <wp:positionV relativeFrom="paragraph">
+              <wp:posOffset>11751</wp:posOffset>
+            </wp:positionV>
+            <wp:extent cx="2753995" cy="3227705"/>
+            <wp:effectExtent l="0" t="0" r="8255" b="0"/>
+            <wp:wrapTight wrapText="bothSides">
+              <wp:wrapPolygon edited="0">
+                <wp:start x="0" y="0"/>
+                <wp:lineTo x="0" y="21417"/>
+                <wp:lineTo x="21515" y="21417"/>
+                <wp:lineTo x="21515" y="0"/>
+                <wp:lineTo x="0" y="0"/>
+              </wp:wrapPolygon>
+            </wp:wrapTight>
+            <wp:docPr id="3" name="Imagen 3" descr="C:\Users\HP\Desktop\Low poly\9.jpg"/>
+            <wp:cNvGraphicFramePr>
+              <a:graphicFrameLocks xmlns:a="http://schemas.openxmlformats.org/drawingml/2006/main" noChangeAspect="1"/>
+            </wp:cNvGraphicFramePr>
+            <a:graphic xmlns:a="http://schemas.openxmlformats.org/drawingml/2006/main">
+              <a:graphicData uri="http://schemas.openxmlformats.org/drawingml/2006/picture">
+                <pic:pic xmlns:pic="http://schemas.openxmlformats.org/drawingml/2006/picture">
+                  <pic:nvPicPr>
+                    <pic:cNvPr id="0" name="Picture 5" descr="C:\Users\HP\Desktop\Low poly\9.jpg"/>
+                    <pic:cNvPicPr>
+                      <a:picLocks noChangeAspect="1" noChangeArrowheads="1"/>
+                    </pic:cNvPicPr>
+                  </pic:nvPicPr>
+                  <pic:blipFill>
+                    <a:blip r:embed="rId7">
+                      <a:extLst>
+                        <a:ext uri="{28A0092B-C50C-407E-A947-70E740481C1C}">
+                          <a14:useLocalDpi xmlns:a14="http://schemas.microsoft.com/office/drawing/2010/main" val="0"/>
+                        </a:ext>
+                      </a:extLst>
+                    </a:blip>
+                    <a:srcRect/>
+                    <a:stretch>
+                      <a:fillRect/>
+                    </a:stretch>
+                  </pic:blipFill>
+                  <pic:spPr bwMode="auto">
+                    <a:xfrm>
+                      <a:off x="0" y="0"/>
+                      <a:ext cx="2753995" cy="3227705"/>
+                    </a:xfrm>
+                    <a:prstGeom prst="rect">
+                      <a:avLst/>
+                    </a:prstGeom>
+                    <a:noFill/>
+                    <a:ln>
+                      <a:noFill/>
+                    </a:ln>
+                  </pic:spPr>
+                </pic:pic>
+              </a:graphicData>
+            </a:graphic>
+            <wp14:sizeRelH relativeFrom="page">
+              <wp14:pctWidth>0</wp14:pctWidth>
+            </wp14:sizeRelH>
+            <wp14:sizeRelV relativeFrom="page">
+              <wp14:pctHeight>0</wp14:pctHeight>
+            </wp14:sizeRelV>
+          </wp:anchor>
+        </w:drawing>
+      </w:r>
+      <w:r>
+        <w:rPr>
+          <w:sz w:val="32"/>
+          <w:szCs w:val="32"/>
+        </w:rPr>
+        <w:t>Este estilo de personaje tiene más</w:t>
+      </w:r>
+      <w:r>
+        <w:rPr>
+          <w:sz w:val="32"/>
+          <w:szCs w:val="32"/>
+        </w:rPr>
+        <w:t xml:space="preserve"> detalles así que tendría más polígonos y también con lleva a </w:t>
+      </w:r>
+      <w:r>
+        <w:rPr>
+          <w:sz w:val="32"/>
+          <w:szCs w:val="32"/>
+        </w:rPr>
+        <w:t>más</w:t>
+      </w:r>
+      <w:r>
+        <w:rPr>
+          <w:sz w:val="32"/>
+          <w:szCs w:val="32"/>
+        </w:rPr>
+        <w:t xml:space="preserve"> tiempo de modelado y de </w:t>
+      </w:r>
+      <w:proofErr w:type="spellStart"/>
+      <w:r>
+        <w:rPr>
+          <w:sz w:val="32"/>
+          <w:szCs w:val="32"/>
+        </w:rPr>
+        <w:t>skineado</w:t>
+      </w:r>
+      <w:proofErr w:type="spellEnd"/>
+      <w:r>
+        <w:rPr>
+          <w:sz w:val="32"/>
+          <w:szCs w:val="32"/>
+        </w:rPr>
+        <w:t xml:space="preserve"> pero en el aspecto creativo sería más sencillo porque sería más apegado a cosas que ya sabemos como son y s</w:t>
+      </w:r>
+      <w:r>
+        <w:rPr>
+          <w:sz w:val="32"/>
+          <w:szCs w:val="32"/>
+        </w:rPr>
+        <w:t>e puede tener varias propuestas. Tomando el ejemplo de la imagen del hombre de al lado.</w:t>
+      </w:r>
+    </w:p>
+    <w:p>
+      <w:pPr>
+        <w:rPr>
+          <w:sz w:val="32"/>
+          <w:szCs w:val="32"/>
+        </w:rPr>
+      </w:pPr>
+    </w:p>
+    <w:p>
+      <w:pPr>
+        <w:rPr>
+          <w:sz w:val="32"/>
+          <w:szCs w:val="32"/>
+        </w:rPr>
+      </w:pPr>
+    </w:p>
+    <w:p>
+      <w:pPr>
+        <w:rPr>
+          <w:sz w:val="32"/>
+          <w:szCs w:val="32"/>
+        </w:rPr>
+      </w:pPr>
+      <w:r>
+        <w:rPr>
+          <w:noProof/>
+          <w:sz w:val="32"/>
+          <w:szCs w:val="32"/>
+          <w:lang w:eastAsia="es-PE"/>
+        </w:rPr>
+        <w:drawing>
+          <wp:anchor distT="0" distB="0" distL="114300" distR="114300" simplePos="0" relativeHeight="251661312" behindDoc="1" locked="0" layoutInCell="1" allowOverlap="1">
+            <wp:simplePos x="0" y="0"/>
+            <wp:positionH relativeFrom="column">
+              <wp:posOffset>-715806</wp:posOffset>
+            </wp:positionH>
+            <wp:positionV relativeFrom="paragraph">
+              <wp:posOffset>279729</wp:posOffset>
+            </wp:positionV>
+            <wp:extent cx="4074795" cy="4516755"/>
+            <wp:effectExtent l="0" t="0" r="1905" b="0"/>
+            <wp:wrapTight wrapText="bothSides">
+              <wp:wrapPolygon edited="0">
+                <wp:start x="0" y="0"/>
+                <wp:lineTo x="0" y="21500"/>
+                <wp:lineTo x="21509" y="21500"/>
+                <wp:lineTo x="21509" y="0"/>
+                <wp:lineTo x="0" y="0"/>
+              </wp:wrapPolygon>
+            </wp:wrapTight>
+            <wp:docPr id="4" name="Imagen 4" descr="C:\Users\HP\Desktop\Low poly\18.jpg"/>
+            <wp:cNvGraphicFramePr>
+              <a:graphicFrameLocks xmlns:a="http://schemas.openxmlformats.org/drawingml/2006/main" noChangeAspect="1"/>
+            </wp:cNvGraphicFramePr>
+            <a:graphic xmlns:a="http://schemas.openxmlformats.org/drawingml/2006/main">
+              <a:graphicData uri="http://schemas.openxmlformats.org/drawingml/2006/picture">
+                <pic:pic xmlns:pic="http://schemas.openxmlformats.org/drawingml/2006/picture">
+                  <pic:nvPicPr>
+                    <pic:cNvPr id="0" name="Picture 6" descr="C:\Users\HP\Desktop\Low poly\18.jpg"/>
+                    <pic:cNvPicPr>
+                      <a:picLocks noChangeAspect="1" noChangeArrowheads="1"/>
+                    </pic:cNvPicPr>
+                  </pic:nvPicPr>
+                  <pic:blipFill>
+                    <a:blip r:embed="rId8">
+                      <a:extLst>
+                        <a:ext uri="{28A0092B-C50C-407E-A947-70E740481C1C}">
+                          <a14:useLocalDpi xmlns:a14="http://schemas.microsoft.com/office/drawing/2010/main" val="0"/>
+                        </a:ext>
+                      </a:extLst>
+                    </a:blip>
+                    <a:srcRect/>
+                    <a:stretch>
+                      <a:fillRect/>
+                    </a:stretch>
+                  </pic:blipFill>
+                  <pic:spPr bwMode="auto">
+                    <a:xfrm>
+                      <a:off x="0" y="0"/>
+                      <a:ext cx="4074795" cy="4516755"/>
+                    </a:xfrm>
+                    <a:prstGeom prst="rect">
+                      <a:avLst/>
+                    </a:prstGeom>
+                    <a:noFill/>
+                    <a:ln>
+                      <a:noFill/>
+                    </a:ln>
+                  </pic:spPr>
+                </pic:pic>
+              </a:graphicData>
+            </a:graphic>
+            <wp14:sizeRelH relativeFrom="page">
+              <wp14:pctWidth>0</wp14:pctWidth>
+            </wp14:sizeRelH>
+            <wp14:sizeRelV relativeFrom="page">
+              <wp14:pctHeight>0</wp14:pctHeight>
+            </wp14:sizeRelV>
+          </wp:anchor>
+        </w:drawing>
+      </w:r>
+    </w:p>
+    <w:p>
+      <w:pPr>
+        <w:rPr>
+          <w:sz w:val="32"/>
+          <w:szCs w:val="32"/>
+        </w:rPr>
+      </w:pPr>
+      <w:r>
+        <w:rPr>
+          <w:sz w:val="32"/>
+          <w:szCs w:val="32"/>
+        </w:rPr>
+        <w:t xml:space="preserve">Pero también podríamos tener modelos poligonales más simples pero con un </w:t>
+      </w:r>
+      <w:proofErr w:type="spellStart"/>
+      <w:r>
+        <w:rPr>
+          <w:sz w:val="32"/>
+          <w:szCs w:val="32"/>
+        </w:rPr>
+        <w:t>skineao</w:t>
+      </w:r>
+      <w:proofErr w:type="spellEnd"/>
+      <w:r>
+        <w:rPr>
+          <w:sz w:val="32"/>
+          <w:szCs w:val="32"/>
+        </w:rPr>
+        <w:t xml:space="preserve"> muy detallado simulando que tiene más polígonos, esto aplica en todos los estilos y seria lo preferible para un juego de duración de desarrollo a la que está dirigida este documento, aunque puede ser menos detallada.</w:t>
+      </w:r>
+    </w:p>
+    <w:p>
+      <w:pPr>
+        <w:rPr>
+          <w:sz w:val="32"/>
+          <w:szCs w:val="32"/>
+        </w:rPr>
+      </w:pPr>
+    </w:p>
+    <w:p>
+      <w:pPr>
+        <w:rPr>
+          <w:sz w:val="36"/>
+          <w:szCs w:val="36"/>
+          <w:u w:val="single"/>
+        </w:rPr>
+      </w:pPr>
+      <w:r>
+        <w:rPr>
+          <w:sz w:val="36"/>
+          <w:szCs w:val="36"/>
+          <w:u w:val="single"/>
+        </w:rPr>
+        <w:lastRenderedPageBreak/>
+        <w:t>Ambientación y complementos</w:t>
+      </w:r>
+      <w:r>
+        <w:rPr>
+          <w:sz w:val="36"/>
+          <w:szCs w:val="36"/>
+          <w:u w:val="single"/>
+        </w:rPr>
+        <w:t>:</w:t>
+      </w:r>
+    </w:p>
+    <w:p>
+      <w:pPr>
+        <w:rPr>
+          <w:sz w:val="36"/>
+          <w:szCs w:val="36"/>
+        </w:rPr>
+      </w:pPr>
+      <w:bookmarkStart w:id="0" w:name="_GoBack"/>
+      <w:r>
+        <w:rPr>
+          <w:noProof/>
+          <w:sz w:val="32"/>
+          <w:szCs w:val="32"/>
+          <w:lang w:eastAsia="es-PE"/>
+        </w:rPr>
+        <w:drawing>
+          <wp:anchor distT="0" distB="0" distL="114300" distR="114300" simplePos="0" relativeHeight="251662336" behindDoc="1" locked="0" layoutInCell="1" allowOverlap="1">
+            <wp:simplePos x="0" y="0"/>
+            <wp:positionH relativeFrom="margin">
+              <wp:posOffset>3501229</wp:posOffset>
+            </wp:positionH>
+            <wp:positionV relativeFrom="paragraph">
+              <wp:posOffset>4223</wp:posOffset>
+            </wp:positionV>
+            <wp:extent cx="2223135" cy="5547995"/>
+            <wp:effectExtent l="0" t="0" r="5715" b="0"/>
+            <wp:wrapTight wrapText="bothSides">
+              <wp:wrapPolygon edited="0">
+                <wp:start x="0" y="0"/>
+                <wp:lineTo x="0" y="21509"/>
+                <wp:lineTo x="21470" y="21509"/>
+                <wp:lineTo x="21470" y="0"/>
+                <wp:lineTo x="0" y="0"/>
+              </wp:wrapPolygon>
+            </wp:wrapTight>
+            <wp:docPr id="7" name="Imagen 7" descr="C:\Users\HP\Desktop\Low poly\11.jpg"/>
+            <wp:cNvGraphicFramePr>
+              <a:graphicFrameLocks xmlns:a="http://schemas.openxmlformats.org/drawingml/2006/main" noChangeAspect="1"/>
+            </wp:cNvGraphicFramePr>
+            <a:graphic xmlns:a="http://schemas.openxmlformats.org/drawingml/2006/main">
+              <a:graphicData uri="http://schemas.openxmlformats.org/drawingml/2006/picture">
+                <pic:pic xmlns:pic="http://schemas.openxmlformats.org/drawingml/2006/picture">
+                  <pic:nvPicPr>
+                    <pic:cNvPr id="0" name="Picture 11" descr="C:\Users\HP\Desktop\Low poly\11.jpg"/>
+                    <pic:cNvPicPr>
+                      <a:picLocks noChangeAspect="1" noChangeArrowheads="1"/>
+                    </pic:cNvPicPr>
+                  </pic:nvPicPr>
+                  <pic:blipFill>
+                    <a:blip r:embed="rId9" cstate="print">
+                      <a:extLst>
+                        <a:ext uri="{28A0092B-C50C-407E-A947-70E740481C1C}">
+                          <a14:useLocalDpi xmlns:a14="http://schemas.microsoft.com/office/drawing/2010/main" val="0"/>
+                        </a:ext>
+                      </a:extLst>
+                    </a:blip>
+                    <a:srcRect/>
+                    <a:stretch>
+                      <a:fillRect/>
+                    </a:stretch>
+                  </pic:blipFill>
+                  <pic:spPr bwMode="auto">
+                    <a:xfrm>
+                      <a:off x="0" y="0"/>
+                      <a:ext cx="2223135" cy="5547995"/>
+                    </a:xfrm>
+                    <a:prstGeom prst="rect">
+                      <a:avLst/>
+                    </a:prstGeom>
+                    <a:noFill/>
+                    <a:ln>
+                      <a:noFill/>
+                    </a:ln>
+                  </pic:spPr>
+                </pic:pic>
+              </a:graphicData>
+            </a:graphic>
+            <wp14:sizeRelH relativeFrom="page">
+              <wp14:pctWidth>0</wp14:pctWidth>
+            </wp14:sizeRelH>
+            <wp14:sizeRelV relativeFrom="page">
+              <wp14:pctHeight>0</wp14:pctHeight>
+            </wp14:sizeRelV>
+          </wp:anchor>
+        </w:drawing>
+      </w:r>
+      <w:bookmarkEnd w:id="0"/>
+    </w:p>
+    <w:p>
+      <w:pPr>
+        <w:rPr>
+          <w:sz w:val="32"/>
+          <w:szCs w:val="32"/>
+        </w:rPr>
+      </w:pPr>
+      <w:r>
+        <w:rPr>
+          <w:sz w:val="32"/>
+          <w:szCs w:val="32"/>
+        </w:rPr>
+        <w:t xml:space="preserve">Lo preferible seria tener un modelado que pueda ser modular para poder adaptarlo según la parte del nivel donde se ponga por ejemplo la imagen de la lado que tiene un modelado 3d iguales pero con un </w:t>
+      </w:r>
+      <w:proofErr w:type="spellStart"/>
+      <w:r>
+        <w:rPr>
+          <w:sz w:val="32"/>
+          <w:szCs w:val="32"/>
+        </w:rPr>
+        <w:t>skineado</w:t>
+      </w:r>
+      <w:proofErr w:type="spellEnd"/>
+      <w:r>
+        <w:rPr>
+          <w:sz w:val="32"/>
+          <w:szCs w:val="32"/>
+        </w:rPr>
+        <w:t>, uno es de un terreno rocoso y el otro también pero sería como que está cerca de un volcán.</w:t>
       </w:r>
     </w:p>
     <w:sectPr>

</xml_diff>

<commit_message>
Investigacion basica de arte/ test 1
</commit_message>
<xml_diff>
--- a/Investigacion/Investigacion_Arte.docx
+++ b/Investigacion/Investigacion_Arte.docx
@@ -954,54 +954,29 @@
       </w:pPr>
       <w:r>
         <w:rPr>
-          <w:sz w:val="36"/>
-          <w:szCs w:val="36"/>
-          <w:u w:val="single"/>
+          <w:noProof/>
+          <w:sz w:val="32"/>
+          <w:szCs w:val="32"/>
+          <w:lang w:eastAsia="es-PE"/>
         </w:rPr>
         <w:lastRenderedPageBreak/>
-        <w:t>Ambientación y complementos</w:t>
-      </w:r>
-      <w:r>
-        <w:rPr>
-          <w:sz w:val="36"/>
-          <w:szCs w:val="36"/>
-          <w:u w:val="single"/>
-        </w:rPr>
-        <w:t>:</w:t>
-      </w:r>
-    </w:p>
-    <w:p>
-      <w:pPr>
-        <w:rPr>
-          <w:sz w:val="36"/>
-          <w:szCs w:val="36"/>
-        </w:rPr>
-      </w:pPr>
-      <w:bookmarkStart w:id="0" w:name="_GoBack"/>
-      <w:r>
-        <w:rPr>
-          <w:noProof/>
-          <w:sz w:val="32"/>
-          <w:szCs w:val="32"/>
-          <w:lang w:eastAsia="es-PE"/>
-        </w:rPr>
         <w:drawing>
           <wp:anchor distT="0" distB="0" distL="114300" distR="114300" simplePos="0" relativeHeight="251662336" behindDoc="1" locked="0" layoutInCell="1" allowOverlap="1">
             <wp:simplePos x="0" y="0"/>
             <wp:positionH relativeFrom="margin">
-              <wp:posOffset>3501229</wp:posOffset>
+              <wp:posOffset>4075241</wp:posOffset>
             </wp:positionH>
             <wp:positionV relativeFrom="paragraph">
-              <wp:posOffset>4223</wp:posOffset>
+              <wp:posOffset>20037</wp:posOffset>
             </wp:positionV>
-            <wp:extent cx="2223135" cy="5547995"/>
-            <wp:effectExtent l="0" t="0" r="5715" b="0"/>
+            <wp:extent cx="1883410" cy="4701540"/>
+            <wp:effectExtent l="0" t="0" r="2540" b="3810"/>
             <wp:wrapTight wrapText="bothSides">
               <wp:wrapPolygon edited="0">
                 <wp:start x="0" y="0"/>
-                <wp:lineTo x="0" y="21509"/>
-                <wp:lineTo x="21470" y="21509"/>
-                <wp:lineTo x="21470" y="0"/>
+                <wp:lineTo x="0" y="21530"/>
+                <wp:lineTo x="21411" y="21530"/>
+                <wp:lineTo x="21411" y="0"/>
                 <wp:lineTo x="0" y="0"/>
               </wp:wrapPolygon>
             </wp:wrapTight>
@@ -1034,7 +1009,7 @@
                   <pic:spPr bwMode="auto">
                     <a:xfrm>
                       <a:off x="0" y="0"/>
-                      <a:ext cx="2223135" cy="5547995"/>
+                      <a:ext cx="1883410" cy="4701540"/>
                     </a:xfrm>
                     <a:prstGeom prst="rect">
                       <a:avLst/>
@@ -1056,38 +1031,454 @@
           </wp:anchor>
         </w:drawing>
       </w:r>
+      <w:r>
+        <w:rPr>
+          <w:sz w:val="36"/>
+          <w:szCs w:val="36"/>
+          <w:u w:val="single"/>
+        </w:rPr>
+        <w:t>Ambientación y complementos</w:t>
+      </w:r>
+      <w:r>
+        <w:rPr>
+          <w:sz w:val="36"/>
+          <w:szCs w:val="36"/>
+          <w:u w:val="single"/>
+        </w:rPr>
+        <w:t>:</w:t>
+      </w:r>
+    </w:p>
+    <w:p>
+      <w:pPr>
+        <w:rPr>
+          <w:sz w:val="36"/>
+          <w:szCs w:val="36"/>
+        </w:rPr>
+      </w:pPr>
+    </w:p>
+    <w:p>
+      <w:pPr>
+        <w:rPr>
+          <w:sz w:val="32"/>
+          <w:szCs w:val="32"/>
+        </w:rPr>
+      </w:pPr>
+      <w:r>
+        <w:rPr>
+          <w:noProof/>
+          <w:sz w:val="32"/>
+          <w:szCs w:val="32"/>
+          <w:lang w:eastAsia="es-PE"/>
+        </w:rPr>
+        <w:drawing>
+          <wp:anchor distT="0" distB="0" distL="114300" distR="114300" simplePos="0" relativeHeight="251663360" behindDoc="1" locked="0" layoutInCell="1" allowOverlap="1">
+            <wp:simplePos x="0" y="0"/>
+            <wp:positionH relativeFrom="margin">
+              <wp:posOffset>-420948</wp:posOffset>
+            </wp:positionH>
+            <wp:positionV relativeFrom="paragraph">
+              <wp:posOffset>4394521</wp:posOffset>
+            </wp:positionV>
+            <wp:extent cx="2835910" cy="3669030"/>
+            <wp:effectExtent l="0" t="0" r="2540" b="7620"/>
+            <wp:wrapTight wrapText="bothSides">
+              <wp:wrapPolygon edited="0">
+                <wp:start x="0" y="0"/>
+                <wp:lineTo x="0" y="21533"/>
+                <wp:lineTo x="21474" y="21533"/>
+                <wp:lineTo x="21474" y="0"/>
+                <wp:lineTo x="0" y="0"/>
+              </wp:wrapPolygon>
+            </wp:wrapTight>
+            <wp:docPr id="6" name="Imagen 6" descr="C:\Users\HP\Desktop\Low poly\12.jpg"/>
+            <wp:cNvGraphicFramePr>
+              <a:graphicFrameLocks xmlns:a="http://schemas.openxmlformats.org/drawingml/2006/main" noChangeAspect="1"/>
+            </wp:cNvGraphicFramePr>
+            <a:graphic xmlns:a="http://schemas.openxmlformats.org/drawingml/2006/main">
+              <a:graphicData uri="http://schemas.openxmlformats.org/drawingml/2006/picture">
+                <pic:pic xmlns:pic="http://schemas.openxmlformats.org/drawingml/2006/picture">
+                  <pic:nvPicPr>
+                    <pic:cNvPr id="0" name="Picture 2" descr="C:\Users\HP\Desktop\Low poly\12.jpg"/>
+                    <pic:cNvPicPr>
+                      <a:picLocks noChangeAspect="1" noChangeArrowheads="1"/>
+                    </pic:cNvPicPr>
+                  </pic:nvPicPr>
+                  <pic:blipFill>
+                    <a:blip r:embed="rId10">
+                      <a:extLst>
+                        <a:ext uri="{28A0092B-C50C-407E-A947-70E740481C1C}">
+                          <a14:useLocalDpi xmlns:a14="http://schemas.microsoft.com/office/drawing/2010/main" val="0"/>
+                        </a:ext>
+                      </a:extLst>
+                    </a:blip>
+                    <a:srcRect/>
+                    <a:stretch>
+                      <a:fillRect/>
+                    </a:stretch>
+                  </pic:blipFill>
+                  <pic:spPr bwMode="auto">
+                    <a:xfrm>
+                      <a:off x="0" y="0"/>
+                      <a:ext cx="2835910" cy="3669030"/>
+                    </a:xfrm>
+                    <a:prstGeom prst="rect">
+                      <a:avLst/>
+                    </a:prstGeom>
+                    <a:noFill/>
+                    <a:ln>
+                      <a:noFill/>
+                    </a:ln>
+                  </pic:spPr>
+                </pic:pic>
+              </a:graphicData>
+            </a:graphic>
+            <wp14:sizeRelH relativeFrom="page">
+              <wp14:pctWidth>0</wp14:pctWidth>
+            </wp14:sizeRelH>
+            <wp14:sizeRelV relativeFrom="page">
+              <wp14:pctHeight>0</wp14:pctHeight>
+            </wp14:sizeRelV>
+          </wp:anchor>
+        </w:drawing>
+      </w:r>
+      <w:r>
+        <w:rPr>
+          <w:sz w:val="32"/>
+          <w:szCs w:val="32"/>
+        </w:rPr>
+        <w:t xml:space="preserve">Lo preferible seria tener un modelado que pueda ser modular para poder adaptarlo según la parte del nivel donde se ponga por ejemplo la imagen de la lado que tiene un modelado 3d iguales pero con un </w:t>
+      </w:r>
+      <w:proofErr w:type="spellStart"/>
+      <w:r>
+        <w:rPr>
+          <w:sz w:val="32"/>
+          <w:szCs w:val="32"/>
+        </w:rPr>
+        <w:t>skineado</w:t>
+      </w:r>
+      <w:proofErr w:type="spellEnd"/>
+      <w:r>
+        <w:rPr>
+          <w:sz w:val="32"/>
+          <w:szCs w:val="32"/>
+        </w:rPr>
+        <w:t xml:space="preserve">, uno es de un terreno rocoso y el otro también pero sería como que está cerca de un </w:t>
+      </w:r>
+      <w:r>
+        <w:rPr>
+          <w:sz w:val="32"/>
+          <w:szCs w:val="32"/>
+        </w:rPr>
+        <w:t>volcán.</w:t>
+      </w:r>
+    </w:p>
+    <w:p>
+      <w:pPr>
+        <w:rPr>
+          <w:sz w:val="32"/>
+          <w:szCs w:val="32"/>
+        </w:rPr>
+      </w:pPr>
+    </w:p>
+    <w:p>
+      <w:pPr>
+        <w:rPr>
+          <w:sz w:val="32"/>
+          <w:szCs w:val="32"/>
+        </w:rPr>
+      </w:pPr>
+    </w:p>
+    <w:p>
+      <w:pPr>
+        <w:rPr>
+          <w:sz w:val="32"/>
+          <w:szCs w:val="32"/>
+        </w:rPr>
+      </w:pPr>
+    </w:p>
+    <w:p>
+      <w:pPr>
+        <w:rPr>
+          <w:sz w:val="32"/>
+          <w:szCs w:val="32"/>
+        </w:rPr>
+      </w:pPr>
+    </w:p>
+    <w:p>
+      <w:pPr>
+        <w:rPr>
+          <w:sz w:val="32"/>
+          <w:szCs w:val="32"/>
+        </w:rPr>
+      </w:pPr>
+    </w:p>
+    <w:p>
+      <w:pPr>
+        <w:rPr>
+          <w:sz w:val="32"/>
+          <w:szCs w:val="32"/>
+        </w:rPr>
+      </w:pPr>
+    </w:p>
+    <w:p>
+      <w:pPr>
+        <w:rPr>
+          <w:sz w:val="32"/>
+          <w:szCs w:val="32"/>
+        </w:rPr>
+      </w:pPr>
+    </w:p>
+    <w:p>
+      <w:pPr>
+        <w:rPr>
+          <w:sz w:val="32"/>
+          <w:szCs w:val="32"/>
+        </w:rPr>
+      </w:pPr>
+      <w:r>
+        <w:rPr>
+          <w:sz w:val="32"/>
+          <w:szCs w:val="32"/>
+        </w:rPr>
+        <w:t>Si el juego presenta algún tipo de árbol o arbusto  se podría hacer de la forma que se ve al lado izquierdo</w:t>
+      </w:r>
+      <w:r>
+        <w:rPr>
+          <w:sz w:val="32"/>
+          <w:szCs w:val="32"/>
+        </w:rPr>
+        <w:t xml:space="preserve"> que sería</w:t>
+      </w:r>
+      <w:r>
+        <w:rPr>
+          <w:sz w:val="32"/>
+          <w:szCs w:val="32"/>
+        </w:rPr>
+        <w:t xml:space="preserve"> tener una base</w:t>
+      </w:r>
+      <w:r>
+        <w:rPr>
+          <w:sz w:val="32"/>
+          <w:szCs w:val="32"/>
+        </w:rPr>
+        <w:t xml:space="preserve"> que será el tronco con un </w:t>
+      </w:r>
+      <w:proofErr w:type="spellStart"/>
+      <w:r>
+        <w:rPr>
+          <w:sz w:val="32"/>
+          <w:szCs w:val="32"/>
+        </w:rPr>
+        <w:t>skineados</w:t>
+      </w:r>
+      <w:proofErr w:type="spellEnd"/>
+      <w:r>
+        <w:rPr>
+          <w:sz w:val="32"/>
+          <w:szCs w:val="32"/>
+        </w:rPr>
+        <w:t xml:space="preserve"> y las plantas que sea tan solo una imagen plata puesta en diferentes ángulos y con ello da un aspecto más realista que esto puede mejorar con el variables que se le puede poner en un </w:t>
+      </w:r>
+      <w:proofErr w:type="spellStart"/>
+      <w:r>
+        <w:rPr>
+          <w:sz w:val="32"/>
+          <w:szCs w:val="32"/>
+        </w:rPr>
+        <w:t>engine</w:t>
+      </w:r>
+      <w:proofErr w:type="spellEnd"/>
+      <w:r>
+        <w:rPr>
+          <w:sz w:val="32"/>
+          <w:szCs w:val="32"/>
+        </w:rPr>
+        <w:t>.</w:t>
+      </w:r>
+    </w:p>
+    <w:p>
+      <w:pPr>
+        <w:rPr>
+          <w:sz w:val="32"/>
+          <w:szCs w:val="32"/>
+        </w:rPr>
+      </w:pPr>
+      <w:r>
+        <w:rPr>
+          <w:noProof/>
+          <w:sz w:val="32"/>
+          <w:szCs w:val="32"/>
+          <w:lang w:eastAsia="es-PE"/>
+        </w:rPr>
+        <w:lastRenderedPageBreak/>
+        <w:drawing>
+          <wp:anchor distT="0" distB="0" distL="114300" distR="114300" simplePos="0" relativeHeight="251664384" behindDoc="1" locked="0" layoutInCell="1" allowOverlap="1">
+            <wp:simplePos x="0" y="0"/>
+            <wp:positionH relativeFrom="margin">
+              <wp:posOffset>3332784</wp:posOffset>
+            </wp:positionH>
+            <wp:positionV relativeFrom="paragraph">
+              <wp:posOffset>470</wp:posOffset>
+            </wp:positionV>
+            <wp:extent cx="2653665" cy="4233545"/>
+            <wp:effectExtent l="0" t="0" r="0" b="0"/>
+            <wp:wrapTight wrapText="bothSides">
+              <wp:wrapPolygon edited="0">
+                <wp:start x="0" y="0"/>
+                <wp:lineTo x="0" y="21480"/>
+                <wp:lineTo x="21398" y="21480"/>
+                <wp:lineTo x="21398" y="0"/>
+                <wp:lineTo x="0" y="0"/>
+              </wp:wrapPolygon>
+            </wp:wrapTight>
+            <wp:docPr id="8" name="Imagen 8" descr="C:\Users\HP\Desktop\Low poly\13.jpg"/>
+            <wp:cNvGraphicFramePr>
+              <a:graphicFrameLocks xmlns:a="http://schemas.openxmlformats.org/drawingml/2006/main" noChangeAspect="1"/>
+            </wp:cNvGraphicFramePr>
+            <a:graphic xmlns:a="http://schemas.openxmlformats.org/drawingml/2006/main">
+              <a:graphicData uri="http://schemas.openxmlformats.org/drawingml/2006/picture">
+                <pic:pic xmlns:pic="http://schemas.openxmlformats.org/drawingml/2006/picture">
+                  <pic:nvPicPr>
+                    <pic:cNvPr id="0" name="Picture 3" descr="C:\Users\HP\Desktop\Low poly\13.jpg"/>
+                    <pic:cNvPicPr>
+                      <a:picLocks noChangeAspect="1" noChangeArrowheads="1"/>
+                    </pic:cNvPicPr>
+                  </pic:nvPicPr>
+                  <pic:blipFill>
+                    <a:blip r:embed="rId11">
+                      <a:extLst>
+                        <a:ext uri="{28A0092B-C50C-407E-A947-70E740481C1C}">
+                          <a14:useLocalDpi xmlns:a14="http://schemas.microsoft.com/office/drawing/2010/main" val="0"/>
+                        </a:ext>
+                      </a:extLst>
+                    </a:blip>
+                    <a:srcRect/>
+                    <a:stretch>
+                      <a:fillRect/>
+                    </a:stretch>
+                  </pic:blipFill>
+                  <pic:spPr bwMode="auto">
+                    <a:xfrm>
+                      <a:off x="0" y="0"/>
+                      <a:ext cx="2653665" cy="4233545"/>
+                    </a:xfrm>
+                    <a:prstGeom prst="rect">
+                      <a:avLst/>
+                    </a:prstGeom>
+                    <a:noFill/>
+                    <a:ln>
+                      <a:noFill/>
+                    </a:ln>
+                  </pic:spPr>
+                </pic:pic>
+              </a:graphicData>
+            </a:graphic>
+            <wp14:sizeRelH relativeFrom="margin">
+              <wp14:pctWidth>0</wp14:pctWidth>
+            </wp14:sizeRelH>
+            <wp14:sizeRelV relativeFrom="margin">
+              <wp14:pctHeight>0</wp14:pctHeight>
+            </wp14:sizeRelV>
+          </wp:anchor>
+        </w:drawing>
+      </w:r>
+      <w:r>
+        <w:rPr>
+          <w:sz w:val="32"/>
+          <w:szCs w:val="32"/>
+        </w:rPr>
+        <w:t xml:space="preserve">Otra opción sería que todo el árbol en este ejemplo sea todo 1 modelo incluyendo las plantas y con ello tendríamos un aspecto más caricaturesco pero con un poco más de trabajo de </w:t>
+      </w:r>
+      <w:proofErr w:type="spellStart"/>
+      <w:r>
+        <w:rPr>
+          <w:sz w:val="32"/>
+          <w:szCs w:val="32"/>
+        </w:rPr>
+        <w:t>skineado</w:t>
+      </w:r>
+      <w:proofErr w:type="spellEnd"/>
+      <w:r>
+        <w:rPr>
+          <w:sz w:val="32"/>
+          <w:szCs w:val="32"/>
+        </w:rPr>
+        <w:t>.</w:t>
+      </w:r>
+    </w:p>
+    <w:p>
+      <w:pPr>
+        <w:rPr>
+          <w:sz w:val="32"/>
+          <w:szCs w:val="32"/>
+        </w:rPr>
+      </w:pPr>
+    </w:p>
+    <w:p>
+      <w:pPr>
+        <w:rPr>
+          <w:sz w:val="32"/>
+          <w:szCs w:val="32"/>
+        </w:rPr>
+      </w:pPr>
+    </w:p>
+    <w:p>
+      <w:pPr>
+        <w:rPr>
+          <w:sz w:val="32"/>
+          <w:szCs w:val="32"/>
+        </w:rPr>
+      </w:pPr>
+    </w:p>
+    <w:p>
+      <w:pPr>
+        <w:rPr>
+          <w:sz w:val="32"/>
+          <w:szCs w:val="32"/>
+        </w:rPr>
+      </w:pPr>
+    </w:p>
+    <w:p>
+      <w:pPr>
+        <w:rPr>
+          <w:sz w:val="32"/>
+          <w:szCs w:val="32"/>
+        </w:rPr>
+      </w:pPr>
+    </w:p>
+    <w:p>
+      <w:pPr>
+        <w:rPr>
+          <w:sz w:val="32"/>
+          <w:szCs w:val="32"/>
+        </w:rPr>
+      </w:pPr>
+    </w:p>
+    <w:p>
+      <w:pPr>
+        <w:rPr>
+          <w:sz w:val="32"/>
+          <w:szCs w:val="32"/>
+        </w:rPr>
+      </w:pPr>
+    </w:p>
+    <w:p>
+      <w:pPr>
+        <w:rPr>
+          <w:sz w:val="32"/>
+          <w:szCs w:val="32"/>
+        </w:rPr>
+      </w:pPr>
+    </w:p>
+    <w:p>
+      <w:pPr>
+        <w:rPr>
+          <w:sz w:val="32"/>
+          <w:szCs w:val="32"/>
+        </w:rPr>
+      </w:pPr>
+      <w:bookmarkStart w:id="0" w:name="_GoBack"/>
       <w:bookmarkEnd w:id="0"/>
-    </w:p>
-    <w:p>
-      <w:pPr>
-        <w:rPr>
-          <w:sz w:val="32"/>
-          <w:szCs w:val="32"/>
-        </w:rPr>
-      </w:pPr>
-      <w:r>
-        <w:rPr>
-          <w:sz w:val="32"/>
-          <w:szCs w:val="32"/>
-        </w:rPr>
-        <w:t xml:space="preserve">Lo preferible seria tener un modelado que pueda ser modular para poder adaptarlo según la parte del nivel donde se ponga por ejemplo la imagen de la lado que tiene un modelado 3d iguales pero con un </w:t>
-      </w:r>
-      <w:proofErr w:type="spellStart"/>
-      <w:r>
-        <w:rPr>
-          <w:sz w:val="32"/>
-          <w:szCs w:val="32"/>
-        </w:rPr>
-        <w:t>skineado</w:t>
-      </w:r>
-      <w:proofErr w:type="spellEnd"/>
-      <w:r>
-        <w:rPr>
-          <w:sz w:val="32"/>
-          <w:szCs w:val="32"/>
-        </w:rPr>
-        <w:t>, uno es de un terreno rocoso y el otro también pero sería como que está cerca de un volcán.</w:t>
-      </w:r>
     </w:p>
     <w:sectPr>
       <w:pgSz w:w="11906" w:h="16838"/>

</xml_diff>

<commit_message>
Se Termina el Documento de Investigacion_Arte
Se agrega cosas sobre Tiempo de desarrollo en el
modelado(animacion/Texturizado/Skin.Se corriguen algunos errores
ortograficos y se agrega la bibliofrafia.
Si esque Falla algun Link Se hara una nueva correccion.
</commit_message>
<xml_diff>
--- a/Investigacion/Investigacion_Arte.docx
+++ b/Investigacion/Investigacion_Arte.docx
@@ -11,13 +11,33 @@
           <w:szCs w:val="56"/>
         </w:rPr>
       </w:pPr>
-      <w:proofErr w:type="spellStart"/>
-      <w:r>
+    </w:p>
+    <w:p>
+      <w:pPr>
+        <w:jc w:val="center"/>
         <w:rPr>
           <w:b/>
           <w:sz w:val="56"/>
           <w:szCs w:val="56"/>
         </w:rPr>
+      </w:pPr>
+    </w:p>
+    <w:p>
+      <w:pPr>
+        <w:jc w:val="center"/>
+        <w:rPr>
+          <w:b/>
+          <w:sz w:val="56"/>
+          <w:szCs w:val="56"/>
+        </w:rPr>
+      </w:pPr>
+      <w:proofErr w:type="spellStart"/>
+      <w:r>
+        <w:rPr>
+          <w:b/>
+          <w:sz w:val="56"/>
+          <w:szCs w:val="56"/>
+        </w:rPr>
         <w:t>Investigación_Arte</w:t>
       </w:r>
       <w:proofErr w:type="spellEnd"/>
@@ -35,11 +55,156 @@
       <w:pPr>
         <w:rPr>
           <w:b/>
+          <w:sz w:val="52"/>
+          <w:szCs w:val="52"/>
+        </w:rPr>
+      </w:pPr>
+    </w:p>
+    <w:p>
+      <w:pPr>
+        <w:rPr>
+          <w:b/>
+          <w:sz w:val="52"/>
+          <w:szCs w:val="52"/>
+        </w:rPr>
+      </w:pPr>
+    </w:p>
+    <w:p>
+      <w:pPr>
+        <w:rPr>
+          <w:b/>
+          <w:sz w:val="52"/>
+          <w:szCs w:val="52"/>
+        </w:rPr>
+      </w:pPr>
+    </w:p>
+    <w:p>
+      <w:pPr>
+        <w:rPr>
+          <w:b/>
+          <w:sz w:val="52"/>
+          <w:szCs w:val="52"/>
+        </w:rPr>
+      </w:pPr>
+    </w:p>
+    <w:p>
+      <w:pPr>
+        <w:rPr>
+          <w:b/>
+          <w:sz w:val="52"/>
+          <w:szCs w:val="52"/>
+        </w:rPr>
+      </w:pPr>
+    </w:p>
+    <w:p>
+      <w:pPr>
+        <w:jc w:val="center"/>
+        <w:rPr>
+          <w:b/>
+          <w:sz w:val="52"/>
+          <w:szCs w:val="52"/>
+        </w:rPr>
+      </w:pPr>
+      <w:r>
+        <w:rPr>
+          <w:b/>
+          <w:sz w:val="52"/>
+          <w:szCs w:val="52"/>
+        </w:rPr>
+        <w:t>Por:</w:t>
+      </w:r>
+    </w:p>
+    <w:p>
+      <w:pPr>
+        <w:jc w:val="center"/>
+        <w:rPr>
+          <w:b/>
+          <w:sz w:val="52"/>
+          <w:szCs w:val="52"/>
+        </w:rPr>
+      </w:pPr>
+      <w:r>
+        <w:rPr>
+          <w:b/>
+          <w:sz w:val="52"/>
+          <w:szCs w:val="52"/>
+        </w:rPr>
+        <w:t>Mora Fernandez</w:t>
+      </w:r>
+      <w:r>
+        <w:rPr>
+          <w:b/>
+          <w:sz w:val="52"/>
+          <w:szCs w:val="52"/>
+        </w:rPr>
+        <w:t>,</w:t>
+      </w:r>
+    </w:p>
+    <w:p>
+      <w:pPr>
+        <w:jc w:val="center"/>
+        <w:rPr>
+          <w:b/>
+          <w:sz w:val="52"/>
+          <w:szCs w:val="52"/>
+        </w:rPr>
+      </w:pPr>
+      <w:r>
+        <w:rPr>
+          <w:b/>
+          <w:sz w:val="52"/>
+          <w:szCs w:val="52"/>
+        </w:rPr>
+        <w:t>Giussepe Gustavo</w:t>
+      </w:r>
+    </w:p>
+    <w:p>
+      <w:pPr>
+        <w:rPr>
+          <w:b/>
+          <w:sz w:val="52"/>
+          <w:szCs w:val="52"/>
+        </w:rPr>
+      </w:pPr>
+    </w:p>
+    <w:p>
+      <w:pPr>
+        <w:rPr>
+          <w:b/>
+          <w:sz w:val="52"/>
+          <w:szCs w:val="52"/>
+        </w:rPr>
+      </w:pPr>
+    </w:p>
+    <w:p>
+      <w:pPr>
+        <w:rPr>
+          <w:b/>
+          <w:sz w:val="52"/>
+          <w:szCs w:val="52"/>
+        </w:rPr>
+      </w:pPr>
+    </w:p>
+    <w:p>
+      <w:pPr>
+        <w:rPr>
+          <w:b/>
+          <w:sz w:val="52"/>
+          <w:szCs w:val="52"/>
+        </w:rPr>
+      </w:pPr>
+    </w:p>
+    <w:p>
+      <w:pPr>
+        <w:rPr>
+          <w:b/>
           <w:sz w:val="32"/>
           <w:szCs w:val="32"/>
           <w:u w:val="single"/>
         </w:rPr>
       </w:pPr>
+      <w:bookmarkStart w:id="0" w:name="_GoBack"/>
+      <w:bookmarkEnd w:id="0"/>
       <w:r>
         <w:rPr>
           <w:b/>
@@ -47,27 +212,23 @@
           <w:szCs w:val="32"/>
           <w:u w:val="single"/>
         </w:rPr>
-        <w:t>.De qué trata este documento de investigación</w:t>
-      </w:r>
-      <w:proofErr w:type="gramStart"/>
-      <w:r>
-        <w:rPr>
-          <w:b/>
-          <w:sz w:val="32"/>
-          <w:szCs w:val="32"/>
-          <w:u w:val="single"/>
-        </w:rPr>
-        <w:t>?</w:t>
-      </w:r>
-      <w:proofErr w:type="gramEnd"/>
-      <w:r>
-        <w:rPr>
-          <w:b/>
-          <w:sz w:val="32"/>
-          <w:szCs w:val="32"/>
-          <w:u w:val="single"/>
-        </w:rPr>
-        <w:t>:</w:t>
+        <w:lastRenderedPageBreak/>
+        <w:t>.De qué trata este documento de investigación?:</w:t>
+      </w:r>
+    </w:p>
+    <w:p>
+      <w:pPr>
+        <w:rPr>
+          <w:sz w:val="28"/>
+          <w:szCs w:val="28"/>
+        </w:rPr>
+      </w:pPr>
+      <w:r>
+        <w:rPr>
+          <w:sz w:val="28"/>
+          <w:szCs w:val="28"/>
+        </w:rPr>
+        <w:t>Este documento de investigación ha sido desarrollado para tener una variedad de opciones en el aspecto artístico para el desarrollo de un videojuego con el tiempo de desarrollo de 1 año.</w:t>
       </w:r>
     </w:p>
     <w:p>
@@ -77,13 +238,14 @@
           <w:szCs w:val="24"/>
         </w:rPr>
       </w:pPr>
-      <w:r>
+    </w:p>
+    <w:p>
+      <w:pPr>
         <w:rPr>
           <w:sz w:val="24"/>
           <w:szCs w:val="24"/>
         </w:rPr>
-        <w:t>Este documento de investigación ha sido desarrollado para tener una variedad de opciones en el aspecto artístico para el desarrollo de un videojuego con el tiempo de desarrollo de 1 año.</w:t>
-      </w:r>
+      </w:pPr>
     </w:p>
     <w:p>
       <w:pPr>
@@ -264,9 +426,16 @@
     <w:p>
       <w:pPr>
         <w:rPr>
-          <w:sz w:val="36"/>
-          <w:szCs w:val="36"/>
-          <w:u w:val="single"/>
+          <w:sz w:val="24"/>
+          <w:szCs w:val="24"/>
+        </w:rPr>
+      </w:pPr>
+    </w:p>
+    <w:p>
+      <w:pPr>
+        <w:rPr>
+          <w:sz w:val="24"/>
+          <w:szCs w:val="24"/>
         </w:rPr>
       </w:pPr>
       <w:proofErr w:type="spellStart"/>
@@ -777,17 +946,22 @@
           <w:sz w:val="32"/>
           <w:szCs w:val="32"/>
         </w:rPr>
-        <w:t xml:space="preserve"> tiempo de modelado y de </w:t>
-      </w:r>
-      <w:proofErr w:type="spellStart"/>
-      <w:r>
-        <w:rPr>
-          <w:sz w:val="32"/>
-          <w:szCs w:val="32"/>
-        </w:rPr>
-        <w:t>skineado</w:t>
-      </w:r>
-      <w:proofErr w:type="spellEnd"/>
+        <w:t xml:space="preserve"> tiempo de modelado,</w:t>
+      </w:r>
+      <w:r>
+        <w:rPr>
+          <w:sz w:val="32"/>
+          <w:szCs w:val="32"/>
+        </w:rPr>
+        <w:t xml:space="preserve"> de </w:t>
+      </w:r>
+      <w:r>
+        <w:rPr>
+          <w:sz w:val="32"/>
+          <w:szCs w:val="32"/>
+        </w:rPr>
+        <w:t>Texturizado y Skin</w:t>
+      </w:r>
       <w:r>
         <w:rPr>
           <w:sz w:val="32"/>
@@ -917,17 +1091,15 @@
           <w:sz w:val="32"/>
           <w:szCs w:val="32"/>
         </w:rPr>
-        <w:t xml:space="preserve">Pero también podríamos tener modelos poligonales más simples pero con un </w:t>
-      </w:r>
-      <w:proofErr w:type="spellStart"/>
-      <w:r>
-        <w:rPr>
-          <w:sz w:val="32"/>
-          <w:szCs w:val="32"/>
-        </w:rPr>
-        <w:t>skineao</w:t>
-      </w:r>
-      <w:proofErr w:type="spellEnd"/>
+        <w:t>Pero también podríamos tener modelos poligonale</w:t>
+      </w:r>
+      <w:r>
+        <w:rPr>
+          <w:sz w:val="32"/>
+          <w:szCs w:val="32"/>
+        </w:rPr>
+        <w:t>s más simples pero con un Texturizado</w:t>
+      </w:r>
       <w:r>
         <w:rPr>
           <w:sz w:val="32"/>
@@ -1146,17 +1318,15 @@
           <w:sz w:val="32"/>
           <w:szCs w:val="32"/>
         </w:rPr>
-        <w:t xml:space="preserve">Lo preferible seria tener un modelado que pueda ser modular para poder adaptarlo según la parte del nivel donde se ponga por ejemplo la imagen de la lado que tiene un modelado 3d iguales pero con un </w:t>
-      </w:r>
-      <w:proofErr w:type="spellStart"/>
-      <w:r>
-        <w:rPr>
-          <w:sz w:val="32"/>
-          <w:szCs w:val="32"/>
-        </w:rPr>
-        <w:t>skineado</w:t>
-      </w:r>
-      <w:proofErr w:type="spellEnd"/>
+        <w:t>Lo preferible seria tener un modelado que pueda ser modular para poder adaptarlo según la parte del nivel donde se ponga por ejemplo la imagen de la lado que tiene un modelado</w:t>
+      </w:r>
+      <w:r>
+        <w:rPr>
+          <w:sz w:val="32"/>
+          <w:szCs w:val="32"/>
+        </w:rPr>
+        <w:t xml:space="preserve"> 3d iguales pero con un cambio de Texturas</w:t>
+      </w:r>
       <w:r>
         <w:rPr>
           <w:sz w:val="32"/>
@@ -1261,17 +1431,8 @@
           <w:sz w:val="32"/>
           <w:szCs w:val="32"/>
         </w:rPr>
-        <w:t xml:space="preserve"> que será el tronco con un </w:t>
-      </w:r>
-      <w:proofErr w:type="spellStart"/>
-      <w:r>
-        <w:rPr>
-          <w:sz w:val="32"/>
-          <w:szCs w:val="32"/>
-        </w:rPr>
-        <w:t>skineados</w:t>
-      </w:r>
-      <w:proofErr w:type="spellEnd"/>
+        <w:t xml:space="preserve"> que será el tronco con una Textura</w:t>
+      </w:r>
       <w:r>
         <w:rPr>
           <w:sz w:val="32"/>
@@ -1389,13 +1550,386 @@
         </w:rPr>
         <w:t xml:space="preserve">Otra opción sería que todo el árbol en este ejemplo sea todo 1 modelo incluyendo las plantas y con ello tendríamos un aspecto más caricaturesco pero con un poco más de trabajo de </w:t>
       </w:r>
+      <w:r>
+        <w:rPr>
+          <w:sz w:val="32"/>
+          <w:szCs w:val="32"/>
+        </w:rPr>
+        <w:t>Textura</w:t>
+      </w:r>
+      <w:r>
+        <w:rPr>
+          <w:sz w:val="32"/>
+          <w:szCs w:val="32"/>
+        </w:rPr>
+        <w:t>.</w:t>
+      </w:r>
+    </w:p>
+    <w:p>
+      <w:pPr>
+        <w:rPr>
+          <w:sz w:val="32"/>
+          <w:szCs w:val="32"/>
+        </w:rPr>
+      </w:pPr>
+    </w:p>
+    <w:p>
+      <w:pPr>
+        <w:rPr>
+          <w:sz w:val="32"/>
+          <w:szCs w:val="32"/>
+        </w:rPr>
+      </w:pPr>
+    </w:p>
+    <w:p>
+      <w:pPr>
+        <w:rPr>
+          <w:sz w:val="32"/>
+          <w:szCs w:val="32"/>
+        </w:rPr>
+      </w:pPr>
+    </w:p>
+    <w:p>
+      <w:pPr>
+        <w:rPr>
+          <w:sz w:val="32"/>
+          <w:szCs w:val="32"/>
+        </w:rPr>
+      </w:pPr>
+    </w:p>
+    <w:p>
+      <w:pPr>
+        <w:rPr>
+          <w:sz w:val="32"/>
+          <w:szCs w:val="32"/>
+        </w:rPr>
+      </w:pPr>
+    </w:p>
+    <w:p>
+      <w:pPr>
+        <w:rPr>
+          <w:sz w:val="32"/>
+          <w:szCs w:val="32"/>
+        </w:rPr>
+      </w:pPr>
+    </w:p>
+    <w:p>
+      <w:pPr>
+        <w:rPr>
+          <w:sz w:val="32"/>
+          <w:szCs w:val="32"/>
+        </w:rPr>
+      </w:pPr>
+    </w:p>
+    <w:p>
+      <w:pPr>
+        <w:rPr>
+          <w:sz w:val="32"/>
+          <w:szCs w:val="32"/>
+        </w:rPr>
+      </w:pPr>
+    </w:p>
+    <w:p>
+      <w:pPr>
+        <w:rPr>
+          <w:sz w:val="32"/>
+          <w:szCs w:val="32"/>
+        </w:rPr>
+      </w:pPr>
+    </w:p>
+    <w:p>
+      <w:pPr>
+        <w:rPr>
+          <w:sz w:val="32"/>
+          <w:szCs w:val="32"/>
+        </w:rPr>
+      </w:pPr>
+    </w:p>
+    <w:p>
+      <w:pPr>
+        <w:rPr>
+          <w:sz w:val="32"/>
+          <w:szCs w:val="32"/>
+        </w:rPr>
+      </w:pPr>
+    </w:p>
+    <w:p>
+      <w:pPr>
+        <w:rPr>
+          <w:sz w:val="32"/>
+          <w:szCs w:val="32"/>
+        </w:rPr>
+      </w:pPr>
+    </w:p>
+    <w:p>
+      <w:pPr>
+        <w:rPr>
+          <w:sz w:val="32"/>
+          <w:szCs w:val="32"/>
+        </w:rPr>
+      </w:pPr>
+    </w:p>
+    <w:p>
+      <w:pPr>
+        <w:rPr>
+          <w:sz w:val="32"/>
+          <w:szCs w:val="32"/>
+        </w:rPr>
+      </w:pPr>
+    </w:p>
+    <w:p>
+      <w:pPr>
+        <w:rPr>
+          <w:sz w:val="32"/>
+          <w:szCs w:val="32"/>
+        </w:rPr>
+      </w:pPr>
+    </w:p>
+    <w:p>
+      <w:pPr>
+        <w:rPr>
+          <w:sz w:val="32"/>
+          <w:szCs w:val="32"/>
+        </w:rPr>
+      </w:pPr>
+    </w:p>
+    <w:p>
+      <w:pPr>
+        <w:rPr>
+          <w:sz w:val="32"/>
+          <w:szCs w:val="32"/>
+        </w:rPr>
+      </w:pPr>
+    </w:p>
+    <w:p>
+      <w:pPr>
+        <w:rPr>
+          <w:sz w:val="32"/>
+          <w:szCs w:val="32"/>
+        </w:rPr>
+      </w:pPr>
+    </w:p>
+    <w:p>
+      <w:pPr>
+        <w:rPr>
+          <w:sz w:val="32"/>
+          <w:szCs w:val="32"/>
+        </w:rPr>
+      </w:pPr>
+    </w:p>
+    <w:p>
+      <w:pPr>
+        <w:rPr>
+          <w:b/>
+          <w:sz w:val="32"/>
+          <w:szCs w:val="32"/>
+          <w:u w:val="single"/>
+        </w:rPr>
+      </w:pPr>
+      <w:r>
+        <w:rPr>
+          <w:noProof/>
+          <w:lang w:eastAsia="es-PE"/>
+        </w:rPr>
+        <w:lastRenderedPageBreak/>
+        <w:drawing>
+          <wp:anchor distT="0" distB="0" distL="114300" distR="114300" simplePos="0" relativeHeight="251667456" behindDoc="1" locked="0" layoutInCell="1" allowOverlap="1">
+            <wp:simplePos x="0" y="0"/>
+            <wp:positionH relativeFrom="column">
+              <wp:posOffset>4810787</wp:posOffset>
+            </wp:positionH>
+            <wp:positionV relativeFrom="paragraph">
+              <wp:posOffset>309190</wp:posOffset>
+            </wp:positionV>
+            <wp:extent cx="1490345" cy="1453515"/>
+            <wp:effectExtent l="0" t="0" r="0" b="0"/>
+            <wp:wrapTight wrapText="bothSides">
+              <wp:wrapPolygon edited="0">
+                <wp:start x="0" y="0"/>
+                <wp:lineTo x="0" y="21232"/>
+                <wp:lineTo x="21259" y="21232"/>
+                <wp:lineTo x="21259" y="0"/>
+                <wp:lineTo x="0" y="0"/>
+              </wp:wrapPolygon>
+            </wp:wrapTight>
+            <wp:docPr id="10" name="Imagen 10" descr="Resultado de imagen para maya 3d logo"/>
+            <wp:cNvGraphicFramePr>
+              <a:graphicFrameLocks xmlns:a="http://schemas.openxmlformats.org/drawingml/2006/main" noChangeAspect="1"/>
+            </wp:cNvGraphicFramePr>
+            <a:graphic xmlns:a="http://schemas.openxmlformats.org/drawingml/2006/main">
+              <a:graphicData uri="http://schemas.openxmlformats.org/drawingml/2006/picture">
+                <pic:pic xmlns:pic="http://schemas.openxmlformats.org/drawingml/2006/picture">
+                  <pic:nvPicPr>
+                    <pic:cNvPr id="0" name="Picture 5" descr="Resultado de imagen para maya 3d logo"/>
+                    <pic:cNvPicPr>
+                      <a:picLocks noChangeAspect="1" noChangeArrowheads="1"/>
+                    </pic:cNvPicPr>
+                  </pic:nvPicPr>
+                  <pic:blipFill>
+                    <a:blip r:embed="rId12">
+                      <a:extLst>
+                        <a:ext uri="{28A0092B-C50C-407E-A947-70E740481C1C}">
+                          <a14:useLocalDpi xmlns:a14="http://schemas.microsoft.com/office/drawing/2010/main" val="0"/>
+                        </a:ext>
+                      </a:extLst>
+                    </a:blip>
+                    <a:srcRect/>
+                    <a:stretch>
+                      <a:fillRect/>
+                    </a:stretch>
+                  </pic:blipFill>
+                  <pic:spPr bwMode="auto">
+                    <a:xfrm>
+                      <a:off x="0" y="0"/>
+                      <a:ext cx="1490345" cy="1453515"/>
+                    </a:xfrm>
+                    <a:prstGeom prst="rect">
+                      <a:avLst/>
+                    </a:prstGeom>
+                    <a:noFill/>
+                    <a:ln>
+                      <a:noFill/>
+                    </a:ln>
+                  </pic:spPr>
+                </pic:pic>
+              </a:graphicData>
+            </a:graphic>
+            <wp14:sizeRelH relativeFrom="page">
+              <wp14:pctWidth>0</wp14:pctWidth>
+            </wp14:sizeRelH>
+            <wp14:sizeRelV relativeFrom="page">
+              <wp14:pctHeight>0</wp14:pctHeight>
+            </wp14:sizeRelV>
+          </wp:anchor>
+        </w:drawing>
+      </w:r>
+      <w:r>
+        <w:rPr>
+          <w:noProof/>
+          <w:lang w:eastAsia="es-PE"/>
+        </w:rPr>
+        <w:drawing>
+          <wp:anchor distT="0" distB="0" distL="114300" distR="114300" simplePos="0" relativeHeight="251665408" behindDoc="1" locked="0" layoutInCell="1" allowOverlap="1">
+            <wp:simplePos x="0" y="0"/>
+            <wp:positionH relativeFrom="margin">
+              <wp:posOffset>3049243</wp:posOffset>
+            </wp:positionH>
+            <wp:positionV relativeFrom="paragraph">
+              <wp:posOffset>340663</wp:posOffset>
+            </wp:positionV>
+            <wp:extent cx="1480820" cy="1480820"/>
+            <wp:effectExtent l="0" t="0" r="5080" b="5080"/>
+            <wp:wrapTight wrapText="bothSides">
+              <wp:wrapPolygon edited="0">
+                <wp:start x="0" y="0"/>
+                <wp:lineTo x="0" y="21396"/>
+                <wp:lineTo x="21396" y="21396"/>
+                <wp:lineTo x="21396" y="0"/>
+                <wp:lineTo x="0" y="0"/>
+              </wp:wrapPolygon>
+            </wp:wrapTight>
+            <wp:docPr id="5" name="Imagen 5" descr="Resultado de imagen para 3d max png"/>
+            <wp:cNvGraphicFramePr>
+              <a:graphicFrameLocks xmlns:a="http://schemas.openxmlformats.org/drawingml/2006/main" noChangeAspect="1"/>
+            </wp:cNvGraphicFramePr>
+            <a:graphic xmlns:a="http://schemas.openxmlformats.org/drawingml/2006/main">
+              <a:graphicData uri="http://schemas.openxmlformats.org/drawingml/2006/picture">
+                <pic:pic xmlns:pic="http://schemas.openxmlformats.org/drawingml/2006/picture">
+                  <pic:nvPicPr>
+                    <pic:cNvPr id="0" name="Picture 1" descr="Resultado de imagen para 3d max png"/>
+                    <pic:cNvPicPr>
+                      <a:picLocks noChangeAspect="1" noChangeArrowheads="1"/>
+                    </pic:cNvPicPr>
+                  </pic:nvPicPr>
+                  <pic:blipFill>
+                    <a:blip r:embed="rId13" cstate="print">
+                      <a:extLst>
+                        <a:ext uri="{28A0092B-C50C-407E-A947-70E740481C1C}">
+                          <a14:useLocalDpi xmlns:a14="http://schemas.microsoft.com/office/drawing/2010/main" val="0"/>
+                        </a:ext>
+                      </a:extLst>
+                    </a:blip>
+                    <a:srcRect/>
+                    <a:stretch>
+                      <a:fillRect/>
+                    </a:stretch>
+                  </pic:blipFill>
+                  <pic:spPr bwMode="auto">
+                    <a:xfrm>
+                      <a:off x="0" y="0"/>
+                      <a:ext cx="1480820" cy="1480820"/>
+                    </a:xfrm>
+                    <a:prstGeom prst="rect">
+                      <a:avLst/>
+                    </a:prstGeom>
+                    <a:noFill/>
+                    <a:ln>
+                      <a:noFill/>
+                    </a:ln>
+                  </pic:spPr>
+                </pic:pic>
+              </a:graphicData>
+            </a:graphic>
+            <wp14:sizeRelH relativeFrom="page">
+              <wp14:pctWidth>0</wp14:pctWidth>
+            </wp14:sizeRelH>
+            <wp14:sizeRelV relativeFrom="page">
+              <wp14:pctHeight>0</wp14:pctHeight>
+            </wp14:sizeRelV>
+          </wp:anchor>
+        </w:drawing>
+      </w:r>
+      <w:r>
+        <w:rPr>
+          <w:b/>
+          <w:sz w:val="32"/>
+          <w:szCs w:val="32"/>
+          <w:u w:val="single"/>
+        </w:rPr>
+        <w:t>Con que Programa se Modelara</w:t>
+      </w:r>
+      <w:proofErr w:type="gramStart"/>
+      <w:r>
+        <w:rPr>
+          <w:b/>
+          <w:sz w:val="32"/>
+          <w:szCs w:val="32"/>
+          <w:u w:val="single"/>
+        </w:rPr>
+        <w:t>?</w:t>
+      </w:r>
+      <w:proofErr w:type="gramEnd"/>
+      <w:r>
+        <w:rPr>
+          <w:b/>
+          <w:sz w:val="32"/>
+          <w:szCs w:val="32"/>
+          <w:u w:val="single"/>
+        </w:rPr>
+        <w:t>:</w:t>
+      </w:r>
+    </w:p>
+    <w:p>
+      <w:pPr>
+        <w:rPr>
+          <w:sz w:val="32"/>
+          <w:szCs w:val="32"/>
+        </w:rPr>
+      </w:pPr>
+      <w:r>
+        <w:rPr>
+          <w:sz w:val="32"/>
+          <w:szCs w:val="32"/>
+        </w:rPr>
+        <w:t xml:space="preserve">El programa seria 3D Max, pero también podríamos adaptarnos a otros Motores de Modelado como </w:t>
+      </w:r>
       <w:proofErr w:type="spellStart"/>
       <w:r>
         <w:rPr>
           <w:sz w:val="32"/>
           <w:szCs w:val="32"/>
         </w:rPr>
-        <w:t>skineado</w:t>
+        <w:t>Blender</w:t>
       </w:r>
       <w:proofErr w:type="spellEnd"/>
       <w:r>
@@ -1403,82 +1937,1576 @@
           <w:sz w:val="32"/>
           <w:szCs w:val="32"/>
         </w:rPr>
-        <w:t>.</w:t>
-      </w:r>
-    </w:p>
-    <w:p>
-      <w:pPr>
-        <w:rPr>
-          <w:sz w:val="32"/>
-          <w:szCs w:val="32"/>
-        </w:rPr>
-      </w:pPr>
-    </w:p>
-    <w:p>
-      <w:pPr>
-        <w:rPr>
-          <w:sz w:val="32"/>
-          <w:szCs w:val="32"/>
-        </w:rPr>
-      </w:pPr>
-    </w:p>
-    <w:p>
-      <w:pPr>
-        <w:rPr>
-          <w:sz w:val="32"/>
-          <w:szCs w:val="32"/>
-        </w:rPr>
-      </w:pPr>
-    </w:p>
-    <w:p>
-      <w:pPr>
-        <w:rPr>
-          <w:sz w:val="32"/>
-          <w:szCs w:val="32"/>
-        </w:rPr>
-      </w:pPr>
-    </w:p>
-    <w:p>
-      <w:pPr>
-        <w:rPr>
-          <w:sz w:val="32"/>
-          <w:szCs w:val="32"/>
-        </w:rPr>
-      </w:pPr>
-    </w:p>
-    <w:p>
-      <w:pPr>
-        <w:rPr>
-          <w:sz w:val="32"/>
-          <w:szCs w:val="32"/>
-        </w:rPr>
-      </w:pPr>
-    </w:p>
-    <w:p>
-      <w:pPr>
-        <w:rPr>
-          <w:sz w:val="32"/>
-          <w:szCs w:val="32"/>
-        </w:rPr>
-      </w:pPr>
-    </w:p>
-    <w:p>
-      <w:pPr>
-        <w:rPr>
-          <w:sz w:val="32"/>
-          <w:szCs w:val="32"/>
-        </w:rPr>
-      </w:pPr>
-    </w:p>
-    <w:p>
-      <w:pPr>
-        <w:rPr>
-          <w:sz w:val="32"/>
-          <w:szCs w:val="32"/>
-        </w:rPr>
-      </w:pPr>
-      <w:bookmarkStart w:id="0" w:name="_GoBack"/>
-      <w:bookmarkEnd w:id="0"/>
+        <w:t xml:space="preserve"> y/o </w:t>
+      </w:r>
+      <w:proofErr w:type="gramStart"/>
+      <w:r>
+        <w:rPr>
+          <w:sz w:val="32"/>
+          <w:szCs w:val="32"/>
+        </w:rPr>
+        <w:t>Maya</w:t>
+      </w:r>
+      <w:proofErr w:type="gramEnd"/>
+      <w:r>
+        <w:rPr>
+          <w:sz w:val="32"/>
+          <w:szCs w:val="32"/>
+        </w:rPr>
+        <w:t xml:space="preserve">, pero esto nos tardaría </w:t>
+      </w:r>
+      <w:r>
+        <w:rPr>
+          <w:sz w:val="32"/>
+          <w:szCs w:val="32"/>
+        </w:rPr>
+        <w:t>más</w:t>
+      </w:r>
+      <w:r>
+        <w:rPr>
+          <w:sz w:val="32"/>
+          <w:szCs w:val="32"/>
+        </w:rPr>
+        <w:t xml:space="preserve"> por el tiempo de aprender sobre ellos.</w:t>
+      </w:r>
+    </w:p>
+    <w:p>
+      <w:pPr>
+        <w:rPr>
+          <w:sz w:val="32"/>
+          <w:szCs w:val="32"/>
+        </w:rPr>
+      </w:pPr>
+      <w:r>
+        <w:rPr>
+          <w:noProof/>
+          <w:lang w:eastAsia="es-PE"/>
+        </w:rPr>
+        <w:drawing>
+          <wp:anchor distT="0" distB="0" distL="114300" distR="114300" simplePos="0" relativeHeight="251666432" behindDoc="1" locked="0" layoutInCell="1" allowOverlap="1">
+            <wp:simplePos x="0" y="0"/>
+            <wp:positionH relativeFrom="page">
+              <wp:posOffset>4447485</wp:posOffset>
+            </wp:positionH>
+            <wp:positionV relativeFrom="paragraph">
+              <wp:posOffset>118276</wp:posOffset>
+            </wp:positionV>
+            <wp:extent cx="2486660" cy="775970"/>
+            <wp:effectExtent l="0" t="0" r="0" b="0"/>
+            <wp:wrapTight wrapText="bothSides">
+              <wp:wrapPolygon edited="0">
+                <wp:start x="3971" y="0"/>
+                <wp:lineTo x="1820" y="4773"/>
+                <wp:lineTo x="662" y="13257"/>
+                <wp:lineTo x="827" y="16969"/>
+                <wp:lineTo x="4137" y="19620"/>
+                <wp:lineTo x="4302" y="20681"/>
+                <wp:lineTo x="5957" y="20681"/>
+                <wp:lineTo x="17540" y="18029"/>
+                <wp:lineTo x="21346" y="15908"/>
+                <wp:lineTo x="21346" y="6894"/>
+                <wp:lineTo x="19195" y="5833"/>
+                <wp:lineTo x="4799" y="0"/>
+                <wp:lineTo x="3971" y="0"/>
+              </wp:wrapPolygon>
+            </wp:wrapTight>
+            <wp:docPr id="9" name="Imagen 9" descr="Resultado de imagen para blender 3d logo"/>
+            <wp:cNvGraphicFramePr>
+              <a:graphicFrameLocks xmlns:a="http://schemas.openxmlformats.org/drawingml/2006/main" noChangeAspect="1"/>
+            </wp:cNvGraphicFramePr>
+            <a:graphic xmlns:a="http://schemas.openxmlformats.org/drawingml/2006/main">
+              <a:graphicData uri="http://schemas.openxmlformats.org/drawingml/2006/picture">
+                <pic:pic xmlns:pic="http://schemas.openxmlformats.org/drawingml/2006/picture">
+                  <pic:nvPicPr>
+                    <pic:cNvPr id="0" name="Picture 3" descr="Resultado de imagen para blender 3d logo"/>
+                    <pic:cNvPicPr>
+                      <a:picLocks noChangeAspect="1" noChangeArrowheads="1"/>
+                    </pic:cNvPicPr>
+                  </pic:nvPicPr>
+                  <pic:blipFill>
+                    <a:blip r:embed="rId14" cstate="print">
+                      <a:extLst>
+                        <a:ext uri="{28A0092B-C50C-407E-A947-70E740481C1C}">
+                          <a14:useLocalDpi xmlns:a14="http://schemas.microsoft.com/office/drawing/2010/main" val="0"/>
+                        </a:ext>
+                      </a:extLst>
+                    </a:blip>
+                    <a:srcRect/>
+                    <a:stretch>
+                      <a:fillRect/>
+                    </a:stretch>
+                  </pic:blipFill>
+                  <pic:spPr bwMode="auto">
+                    <a:xfrm>
+                      <a:off x="0" y="0"/>
+                      <a:ext cx="2486660" cy="775970"/>
+                    </a:xfrm>
+                    <a:prstGeom prst="rect">
+                      <a:avLst/>
+                    </a:prstGeom>
+                    <a:noFill/>
+                    <a:ln>
+                      <a:noFill/>
+                    </a:ln>
+                  </pic:spPr>
+                </pic:pic>
+              </a:graphicData>
+            </a:graphic>
+            <wp14:sizeRelH relativeFrom="page">
+              <wp14:pctWidth>0</wp14:pctWidth>
+            </wp14:sizeRelH>
+            <wp14:sizeRelV relativeFrom="page">
+              <wp14:pctHeight>0</wp14:pctHeight>
+            </wp14:sizeRelV>
+          </wp:anchor>
+        </w:drawing>
+      </w:r>
+    </w:p>
+    <w:p>
+      <w:pPr>
+        <w:rPr>
+          <w:sz w:val="32"/>
+          <w:szCs w:val="32"/>
+        </w:rPr>
+      </w:pPr>
+    </w:p>
+    <w:p>
+      <w:pPr>
+        <w:rPr>
+          <w:sz w:val="32"/>
+          <w:szCs w:val="32"/>
+        </w:rPr>
+      </w:pPr>
+    </w:p>
+    <w:p>
+      <w:pPr>
+        <w:rPr>
+          <w:b/>
+          <w:sz w:val="32"/>
+          <w:szCs w:val="32"/>
+          <w:u w:val="single"/>
+        </w:rPr>
+      </w:pPr>
+      <w:r>
+        <w:rPr>
+          <w:noProof/>
+          <w:lang w:eastAsia="es-PE"/>
+        </w:rPr>
+        <w:drawing>
+          <wp:anchor distT="0" distB="0" distL="114300" distR="114300" simplePos="0" relativeHeight="251668480" behindDoc="1" locked="0" layoutInCell="1" allowOverlap="1">
+            <wp:simplePos x="0" y="0"/>
+            <wp:positionH relativeFrom="page">
+              <wp:posOffset>3405045</wp:posOffset>
+            </wp:positionH>
+            <wp:positionV relativeFrom="paragraph">
+              <wp:posOffset>14102</wp:posOffset>
+            </wp:positionV>
+            <wp:extent cx="3888740" cy="2424430"/>
+            <wp:effectExtent l="0" t="0" r="0" b="0"/>
+            <wp:wrapTight wrapText="bothSides">
+              <wp:wrapPolygon edited="0">
+                <wp:start x="0" y="0"/>
+                <wp:lineTo x="0" y="21385"/>
+                <wp:lineTo x="21480" y="21385"/>
+                <wp:lineTo x="21480" y="0"/>
+                <wp:lineTo x="0" y="0"/>
+              </wp:wrapPolygon>
+            </wp:wrapTight>
+            <wp:docPr id="11" name="Imagen 11"/>
+            <wp:cNvGraphicFramePr>
+              <a:graphicFrameLocks xmlns:a="http://schemas.openxmlformats.org/drawingml/2006/main" noChangeAspect="1"/>
+            </wp:cNvGraphicFramePr>
+            <a:graphic xmlns:a="http://schemas.openxmlformats.org/drawingml/2006/main">
+              <a:graphicData uri="http://schemas.openxmlformats.org/drawingml/2006/picture">
+                <pic:pic xmlns:pic="http://schemas.openxmlformats.org/drawingml/2006/picture">
+                  <pic:nvPicPr>
+                    <pic:cNvPr id="1" name=""/>
+                    <pic:cNvPicPr/>
+                  </pic:nvPicPr>
+                  <pic:blipFill>
+                    <a:blip r:embed="rId15" cstate="print">
+                      <a:extLst>
+                        <a:ext uri="{28A0092B-C50C-407E-A947-70E740481C1C}">
+                          <a14:useLocalDpi xmlns:a14="http://schemas.microsoft.com/office/drawing/2010/main" val="0"/>
+                        </a:ext>
+                      </a:extLst>
+                    </a:blip>
+                    <a:stretch>
+                      <a:fillRect/>
+                    </a:stretch>
+                  </pic:blipFill>
+                  <pic:spPr>
+                    <a:xfrm>
+                      <a:off x="0" y="0"/>
+                      <a:ext cx="3888740" cy="2424430"/>
+                    </a:xfrm>
+                    <a:prstGeom prst="rect">
+                      <a:avLst/>
+                    </a:prstGeom>
+                  </pic:spPr>
+                </pic:pic>
+              </a:graphicData>
+            </a:graphic>
+            <wp14:sizeRelH relativeFrom="page">
+              <wp14:pctWidth>0</wp14:pctWidth>
+            </wp14:sizeRelH>
+            <wp14:sizeRelV relativeFrom="page">
+              <wp14:pctHeight>0</wp14:pctHeight>
+            </wp14:sizeRelV>
+          </wp:anchor>
+        </w:drawing>
+      </w:r>
+      <w:r>
+        <w:rPr>
+          <w:b/>
+          <w:sz w:val="32"/>
+          <w:szCs w:val="32"/>
+          <w:u w:val="single"/>
+        </w:rPr>
+        <w:t>Tiempo de Modelado:</w:t>
+      </w:r>
+    </w:p>
+    <w:p>
+      <w:pPr>
+        <w:rPr>
+          <w:sz w:val="32"/>
+          <w:szCs w:val="32"/>
+        </w:rPr>
+      </w:pPr>
+    </w:p>
+    <w:p>
+      <w:pPr>
+        <w:rPr>
+          <w:sz w:val="32"/>
+          <w:szCs w:val="32"/>
+        </w:rPr>
+      </w:pPr>
+      <w:r>
+        <w:rPr>
+          <w:noProof/>
+          <w:lang w:eastAsia="es-PE"/>
+        </w:rPr>
+        <w:drawing>
+          <wp:anchor distT="0" distB="0" distL="114300" distR="114300" simplePos="0" relativeHeight="251672576" behindDoc="1" locked="0" layoutInCell="1" allowOverlap="1">
+            <wp:simplePos x="0" y="0"/>
+            <wp:positionH relativeFrom="margin">
+              <wp:posOffset>3205349</wp:posOffset>
+            </wp:positionH>
+            <wp:positionV relativeFrom="paragraph">
+              <wp:posOffset>1822516</wp:posOffset>
+            </wp:positionV>
+            <wp:extent cx="2152015" cy="3141980"/>
+            <wp:effectExtent l="0" t="0" r="635" b="1270"/>
+            <wp:wrapTight wrapText="bothSides">
+              <wp:wrapPolygon edited="0">
+                <wp:start x="0" y="0"/>
+                <wp:lineTo x="0" y="21478"/>
+                <wp:lineTo x="21415" y="21478"/>
+                <wp:lineTo x="21415" y="0"/>
+                <wp:lineTo x="0" y="0"/>
+              </wp:wrapPolygon>
+            </wp:wrapTight>
+            <wp:docPr id="15" name="Imagen 15" descr="Low Poly 3D Models : Photo"/>
+            <wp:cNvGraphicFramePr>
+              <a:graphicFrameLocks xmlns:a="http://schemas.openxmlformats.org/drawingml/2006/main" noChangeAspect="1"/>
+            </wp:cNvGraphicFramePr>
+            <a:graphic xmlns:a="http://schemas.openxmlformats.org/drawingml/2006/main">
+              <a:graphicData uri="http://schemas.openxmlformats.org/drawingml/2006/picture">
+                <pic:pic xmlns:pic="http://schemas.openxmlformats.org/drawingml/2006/picture">
+                  <pic:nvPicPr>
+                    <pic:cNvPr id="0" name="Picture 13" descr="Low Poly 3D Models : Photo"/>
+                    <pic:cNvPicPr>
+                      <a:picLocks noChangeAspect="1" noChangeArrowheads="1"/>
+                    </pic:cNvPicPr>
+                  </pic:nvPicPr>
+                  <pic:blipFill>
+                    <a:blip r:embed="rId16" cstate="print">
+                      <a:extLst>
+                        <a:ext uri="{28A0092B-C50C-407E-A947-70E740481C1C}">
+                          <a14:useLocalDpi xmlns:a14="http://schemas.microsoft.com/office/drawing/2010/main" val="0"/>
+                        </a:ext>
+                      </a:extLst>
+                    </a:blip>
+                    <a:srcRect/>
+                    <a:stretch>
+                      <a:fillRect/>
+                    </a:stretch>
+                  </pic:blipFill>
+                  <pic:spPr bwMode="auto">
+                    <a:xfrm>
+                      <a:off x="0" y="0"/>
+                      <a:ext cx="2152015" cy="3141980"/>
+                    </a:xfrm>
+                    <a:prstGeom prst="rect">
+                      <a:avLst/>
+                    </a:prstGeom>
+                    <a:noFill/>
+                    <a:ln>
+                      <a:noFill/>
+                    </a:ln>
+                  </pic:spPr>
+                </pic:pic>
+              </a:graphicData>
+            </a:graphic>
+            <wp14:sizeRelH relativeFrom="page">
+              <wp14:pctWidth>0</wp14:pctWidth>
+            </wp14:sizeRelH>
+            <wp14:sizeRelV relativeFrom="page">
+              <wp14:pctHeight>0</wp14:pctHeight>
+            </wp14:sizeRelV>
+          </wp:anchor>
+        </w:drawing>
+      </w:r>
+      <w:r>
+        <w:rPr>
+          <w:sz w:val="32"/>
+          <w:szCs w:val="32"/>
+        </w:rPr>
+        <w:t xml:space="preserve">Según </w:t>
+      </w:r>
+      <w:proofErr w:type="spellStart"/>
+      <w:r>
+        <w:rPr>
+          <w:sz w:val="32"/>
+          <w:szCs w:val="32"/>
+        </w:rPr>
+        <w:t>Speed</w:t>
+      </w:r>
+      <w:proofErr w:type="spellEnd"/>
+      <w:r>
+        <w:rPr>
+          <w:sz w:val="32"/>
+          <w:szCs w:val="32"/>
+        </w:rPr>
+        <w:t xml:space="preserve"> </w:t>
+      </w:r>
+      <w:proofErr w:type="spellStart"/>
+      <w:r>
+        <w:rPr>
+          <w:sz w:val="32"/>
+          <w:szCs w:val="32"/>
+        </w:rPr>
+        <w:t>Modeling</w:t>
+      </w:r>
+      <w:proofErr w:type="spellEnd"/>
+      <w:r>
+        <w:rPr>
+          <w:sz w:val="32"/>
+          <w:szCs w:val="32"/>
+        </w:rPr>
+        <w:t xml:space="preserve"> el tiempo mínimo en hacer un objeto inamovible en </w:t>
+      </w:r>
+      <w:proofErr w:type="spellStart"/>
+      <w:r>
+        <w:rPr>
+          <w:sz w:val="32"/>
+          <w:szCs w:val="32"/>
+        </w:rPr>
+        <w:t>low</w:t>
+      </w:r>
+      <w:proofErr w:type="spellEnd"/>
+      <w:r>
+        <w:rPr>
+          <w:sz w:val="32"/>
+          <w:szCs w:val="32"/>
+        </w:rPr>
+        <w:t xml:space="preserve"> </w:t>
+      </w:r>
+      <w:proofErr w:type="spellStart"/>
+      <w:r>
+        <w:rPr>
+          <w:sz w:val="32"/>
+          <w:szCs w:val="32"/>
+        </w:rPr>
+        <w:t>poly</w:t>
+      </w:r>
+      <w:proofErr w:type="spellEnd"/>
+      <w:r>
+        <w:rPr>
+          <w:sz w:val="32"/>
+          <w:szCs w:val="32"/>
+        </w:rPr>
+        <w:t xml:space="preserve"> es de 60 minutos y el tiempo Máximo 3 </w:t>
+      </w:r>
+      <w:proofErr w:type="spellStart"/>
+      <w:r>
+        <w:rPr>
+          <w:sz w:val="32"/>
+          <w:szCs w:val="32"/>
+        </w:rPr>
+        <w:t>hrs</w:t>
+      </w:r>
+      <w:proofErr w:type="spellEnd"/>
+      <w:r>
+        <w:rPr>
+          <w:sz w:val="32"/>
+          <w:szCs w:val="32"/>
+        </w:rPr>
+        <w:t>. dependiendo de los detalles que este requiera y la experiencia de la persona que modela el objeto</w:t>
+      </w:r>
+      <w:r>
+        <w:rPr>
+          <w:sz w:val="32"/>
+          <w:szCs w:val="32"/>
+        </w:rPr>
+        <w:t xml:space="preserve">. También </w:t>
+      </w:r>
+      <w:proofErr w:type="gramStart"/>
+      <w:r>
+        <w:rPr>
+          <w:sz w:val="32"/>
+          <w:szCs w:val="32"/>
+        </w:rPr>
+        <w:t>varia</w:t>
+      </w:r>
+      <w:proofErr w:type="gramEnd"/>
+      <w:r>
+        <w:rPr>
+          <w:sz w:val="32"/>
+          <w:szCs w:val="32"/>
+        </w:rPr>
+        <w:t xml:space="preserve"> si Modelamos Un personaje y ello conlleva </w:t>
+      </w:r>
+      <w:proofErr w:type="spellStart"/>
+      <w:r>
+        <w:rPr>
+          <w:sz w:val="32"/>
+          <w:szCs w:val="32"/>
+        </w:rPr>
+        <w:t>mas</w:t>
+      </w:r>
+      <w:proofErr w:type="spellEnd"/>
+      <w:r>
+        <w:rPr>
+          <w:sz w:val="32"/>
+          <w:szCs w:val="32"/>
+        </w:rPr>
+        <w:t xml:space="preserve"> tiempo.</w:t>
+      </w:r>
+    </w:p>
+    <w:p>
+      <w:pPr>
+        <w:rPr>
+          <w:noProof/>
+          <w:lang w:eastAsia="es-PE"/>
+        </w:rPr>
+      </w:pPr>
+    </w:p>
+    <w:p>
+      <w:pPr>
+        <w:rPr>
+          <w:noProof/>
+          <w:lang w:eastAsia="es-PE"/>
+        </w:rPr>
+      </w:pPr>
+    </w:p>
+    <w:p>
+      <w:pPr>
+        <w:rPr>
+          <w:noProof/>
+          <w:lang w:eastAsia="es-PE"/>
+        </w:rPr>
+      </w:pPr>
+    </w:p>
+    <w:p>
+      <w:pPr>
+        <w:rPr>
+          <w:noProof/>
+          <w:lang w:eastAsia="es-PE"/>
+        </w:rPr>
+      </w:pPr>
+    </w:p>
+    <w:p>
+      <w:pPr>
+        <w:rPr>
+          <w:noProof/>
+          <w:lang w:eastAsia="es-PE"/>
+        </w:rPr>
+      </w:pPr>
+    </w:p>
+    <w:p>
+      <w:pPr>
+        <w:rPr>
+          <w:b/>
+          <w:sz w:val="32"/>
+          <w:szCs w:val="32"/>
+          <w:u w:val="single"/>
+        </w:rPr>
+      </w:pPr>
+      <w:r>
+        <w:rPr>
+          <w:noProof/>
+          <w:lang w:eastAsia="es-PE"/>
+        </w:rPr>
+        <w:lastRenderedPageBreak/>
+        <w:drawing>
+          <wp:anchor distT="0" distB="0" distL="114300" distR="114300" simplePos="0" relativeHeight="251669504" behindDoc="1" locked="0" layoutInCell="1" allowOverlap="1">
+            <wp:simplePos x="0" y="0"/>
+            <wp:positionH relativeFrom="page">
+              <wp:posOffset>436880</wp:posOffset>
+            </wp:positionH>
+            <wp:positionV relativeFrom="paragraph">
+              <wp:posOffset>24130</wp:posOffset>
+            </wp:positionV>
+            <wp:extent cx="3895725" cy="2593975"/>
+            <wp:effectExtent l="0" t="0" r="9525" b="0"/>
+            <wp:wrapTight wrapText="bothSides">
+              <wp:wrapPolygon edited="0">
+                <wp:start x="0" y="0"/>
+                <wp:lineTo x="0" y="21415"/>
+                <wp:lineTo x="21547" y="21415"/>
+                <wp:lineTo x="21547" y="0"/>
+                <wp:lineTo x="0" y="0"/>
+              </wp:wrapPolygon>
+            </wp:wrapTight>
+            <wp:docPr id="12" name="Imagen 12" descr="Resultado de imagen para skin 3d max"/>
+            <wp:cNvGraphicFramePr>
+              <a:graphicFrameLocks xmlns:a="http://schemas.openxmlformats.org/drawingml/2006/main" noChangeAspect="1"/>
+            </wp:cNvGraphicFramePr>
+            <a:graphic xmlns:a="http://schemas.openxmlformats.org/drawingml/2006/main">
+              <a:graphicData uri="http://schemas.openxmlformats.org/drawingml/2006/picture">
+                <pic:pic xmlns:pic="http://schemas.openxmlformats.org/drawingml/2006/picture">
+                  <pic:nvPicPr>
+                    <pic:cNvPr id="0" name="Picture 7" descr="Resultado de imagen para skin 3d max"/>
+                    <pic:cNvPicPr>
+                      <a:picLocks noChangeAspect="1" noChangeArrowheads="1"/>
+                    </pic:cNvPicPr>
+                  </pic:nvPicPr>
+                  <pic:blipFill>
+                    <a:blip r:embed="rId17">
+                      <a:extLst>
+                        <a:ext uri="{28A0092B-C50C-407E-A947-70E740481C1C}">
+                          <a14:useLocalDpi xmlns:a14="http://schemas.microsoft.com/office/drawing/2010/main" val="0"/>
+                        </a:ext>
+                      </a:extLst>
+                    </a:blip>
+                    <a:srcRect/>
+                    <a:stretch>
+                      <a:fillRect/>
+                    </a:stretch>
+                  </pic:blipFill>
+                  <pic:spPr bwMode="auto">
+                    <a:xfrm>
+                      <a:off x="0" y="0"/>
+                      <a:ext cx="3895725" cy="2593975"/>
+                    </a:xfrm>
+                    <a:prstGeom prst="rect">
+                      <a:avLst/>
+                    </a:prstGeom>
+                    <a:noFill/>
+                    <a:ln>
+                      <a:noFill/>
+                    </a:ln>
+                  </pic:spPr>
+                </pic:pic>
+              </a:graphicData>
+            </a:graphic>
+            <wp14:sizeRelH relativeFrom="page">
+              <wp14:pctWidth>0</wp14:pctWidth>
+            </wp14:sizeRelH>
+            <wp14:sizeRelV relativeFrom="page">
+              <wp14:pctHeight>0</wp14:pctHeight>
+            </wp14:sizeRelV>
+          </wp:anchor>
+        </w:drawing>
+      </w:r>
+      <w:r>
+        <w:rPr>
+          <w:b/>
+          <w:sz w:val="32"/>
+          <w:szCs w:val="32"/>
+          <w:u w:val="single"/>
+        </w:rPr>
+        <w:t xml:space="preserve">Tiempo de </w:t>
+      </w:r>
+      <w:r>
+        <w:rPr>
+          <w:b/>
+          <w:sz w:val="32"/>
+          <w:szCs w:val="32"/>
+          <w:u w:val="single"/>
+        </w:rPr>
+        <w:t>Skin (Peso a las Cosas)</w:t>
+      </w:r>
+      <w:r>
+        <w:rPr>
+          <w:b/>
+          <w:sz w:val="32"/>
+          <w:szCs w:val="32"/>
+          <w:u w:val="single"/>
+        </w:rPr>
+        <w:t>:</w:t>
+      </w:r>
+    </w:p>
+    <w:p>
+      <w:r>
+        <w:rPr>
+          <w:sz w:val="32"/>
+          <w:szCs w:val="32"/>
+        </w:rPr>
+        <w:t xml:space="preserve">El tiempo de skin es aproximadamente 1 </w:t>
+      </w:r>
+      <w:proofErr w:type="spellStart"/>
+      <w:r>
+        <w:rPr>
+          <w:sz w:val="32"/>
+          <w:szCs w:val="32"/>
+        </w:rPr>
+        <w:t>hr</w:t>
+      </w:r>
+      <w:proofErr w:type="spellEnd"/>
+      <w:r>
+        <w:rPr>
+          <w:sz w:val="32"/>
+          <w:szCs w:val="32"/>
+        </w:rPr>
+        <w:t xml:space="preserve">. </w:t>
+      </w:r>
+      <w:proofErr w:type="gramStart"/>
+      <w:r>
+        <w:rPr>
+          <w:sz w:val="32"/>
+          <w:szCs w:val="32"/>
+        </w:rPr>
+        <w:t>pero</w:t>
+      </w:r>
+      <w:proofErr w:type="gramEnd"/>
+      <w:r>
+        <w:rPr>
+          <w:sz w:val="32"/>
+          <w:szCs w:val="32"/>
+        </w:rPr>
+        <w:t xml:space="preserve"> esto puede variar dependiendo de la complejidad de modelado (Aplica a Personajes mayormente).</w:t>
+      </w:r>
+      <w:r>
+        <w:t xml:space="preserve"> </w:t>
+      </w:r>
+    </w:p>
+    <w:p/>
+    <w:p/>
+    <w:p/>
+    <w:p>
+      <w:pPr>
+        <w:rPr>
+          <w:sz w:val="32"/>
+          <w:szCs w:val="32"/>
+        </w:rPr>
+      </w:pPr>
+      <w:r>
+        <w:rPr>
+          <w:noProof/>
+          <w:lang w:eastAsia="es-PE"/>
+        </w:rPr>
+        <w:drawing>
+          <wp:anchor distT="0" distB="0" distL="114300" distR="114300" simplePos="0" relativeHeight="251670528" behindDoc="1" locked="0" layoutInCell="1" allowOverlap="1">
+            <wp:simplePos x="0" y="0"/>
+            <wp:positionH relativeFrom="page">
+              <wp:posOffset>3688715</wp:posOffset>
+            </wp:positionH>
+            <wp:positionV relativeFrom="paragraph">
+              <wp:posOffset>8255</wp:posOffset>
+            </wp:positionV>
+            <wp:extent cx="3394710" cy="2114550"/>
+            <wp:effectExtent l="0" t="0" r="0" b="0"/>
+            <wp:wrapTight wrapText="bothSides">
+              <wp:wrapPolygon edited="0">
+                <wp:start x="0" y="0"/>
+                <wp:lineTo x="0" y="21405"/>
+                <wp:lineTo x="21455" y="21405"/>
+                <wp:lineTo x="21455" y="0"/>
+                <wp:lineTo x="0" y="0"/>
+              </wp:wrapPolygon>
+            </wp:wrapTight>
+            <wp:docPr id="13" name="Imagen 13" descr="Resultado de imagen para animation 3d max"/>
+            <wp:cNvGraphicFramePr>
+              <a:graphicFrameLocks xmlns:a="http://schemas.openxmlformats.org/drawingml/2006/main" noChangeAspect="1"/>
+            </wp:cNvGraphicFramePr>
+            <a:graphic xmlns:a="http://schemas.openxmlformats.org/drawingml/2006/main">
+              <a:graphicData uri="http://schemas.openxmlformats.org/drawingml/2006/picture">
+                <pic:pic xmlns:pic="http://schemas.openxmlformats.org/drawingml/2006/picture">
+                  <pic:nvPicPr>
+                    <pic:cNvPr id="0" name="Picture 9" descr="Resultado de imagen para animation 3d max"/>
+                    <pic:cNvPicPr>
+                      <a:picLocks noChangeAspect="1" noChangeArrowheads="1"/>
+                    </pic:cNvPicPr>
+                  </pic:nvPicPr>
+                  <pic:blipFill>
+                    <a:blip r:embed="rId18" cstate="print">
+                      <a:extLst>
+                        <a:ext uri="{28A0092B-C50C-407E-A947-70E740481C1C}">
+                          <a14:useLocalDpi xmlns:a14="http://schemas.microsoft.com/office/drawing/2010/main" val="0"/>
+                        </a:ext>
+                      </a:extLst>
+                    </a:blip>
+                    <a:srcRect/>
+                    <a:stretch>
+                      <a:fillRect/>
+                    </a:stretch>
+                  </pic:blipFill>
+                  <pic:spPr bwMode="auto">
+                    <a:xfrm>
+                      <a:off x="0" y="0"/>
+                      <a:ext cx="3394710" cy="2114550"/>
+                    </a:xfrm>
+                    <a:prstGeom prst="rect">
+                      <a:avLst/>
+                    </a:prstGeom>
+                    <a:noFill/>
+                    <a:ln>
+                      <a:noFill/>
+                    </a:ln>
+                  </pic:spPr>
+                </pic:pic>
+              </a:graphicData>
+            </a:graphic>
+            <wp14:sizeRelH relativeFrom="page">
+              <wp14:pctWidth>0</wp14:pctWidth>
+            </wp14:sizeRelH>
+            <wp14:sizeRelV relativeFrom="page">
+              <wp14:pctHeight>0</wp14:pctHeight>
+            </wp14:sizeRelV>
+          </wp:anchor>
+        </w:drawing>
+      </w:r>
+      <w:r>
+        <w:rPr>
+          <w:b/>
+          <w:sz w:val="32"/>
+          <w:szCs w:val="32"/>
+          <w:u w:val="single"/>
+        </w:rPr>
+        <w:t xml:space="preserve">Tiempo de </w:t>
+      </w:r>
+      <w:r>
+        <w:rPr>
+          <w:b/>
+          <w:sz w:val="32"/>
+          <w:szCs w:val="32"/>
+          <w:u w:val="single"/>
+        </w:rPr>
+        <w:t>Animación:</w:t>
+      </w:r>
+    </w:p>
+    <w:p>
+      <w:r>
+        <w:rPr>
+          <w:sz w:val="32"/>
+          <w:szCs w:val="32"/>
+        </w:rPr>
+        <w:t xml:space="preserve"> </w:t>
+      </w:r>
+      <w:r>
+        <w:rPr>
+          <w:sz w:val="32"/>
+          <w:szCs w:val="32"/>
+        </w:rPr>
+        <w:t>El tiempo de Animación depende mucho de qué tipo de cosa estas animando y que cosa quieres que haga así que no se puede dar un tiempo establecido con exactitud.</w:t>
+      </w:r>
+      <w:r>
+        <w:t xml:space="preserve"> </w:t>
+      </w:r>
+    </w:p>
+    <w:p/>
+    <w:p>
+      <w:r>
+        <w:rPr>
+          <w:noProof/>
+          <w:lang w:eastAsia="es-PE"/>
+        </w:rPr>
+        <w:drawing>
+          <wp:anchor distT="0" distB="0" distL="114300" distR="114300" simplePos="0" relativeHeight="251671552" behindDoc="1" locked="0" layoutInCell="1" allowOverlap="1">
+            <wp:simplePos x="0" y="0"/>
+            <wp:positionH relativeFrom="margin">
+              <wp:posOffset>-546537</wp:posOffset>
+            </wp:positionH>
+            <wp:positionV relativeFrom="paragraph">
+              <wp:posOffset>362520</wp:posOffset>
+            </wp:positionV>
+            <wp:extent cx="2750185" cy="2259330"/>
+            <wp:effectExtent l="0" t="0" r="0" b="7620"/>
+            <wp:wrapTight wrapText="bothSides">
+              <wp:wrapPolygon edited="0">
+                <wp:start x="0" y="0"/>
+                <wp:lineTo x="0" y="21491"/>
+                <wp:lineTo x="21396" y="21491"/>
+                <wp:lineTo x="21396" y="0"/>
+                <wp:lineTo x="0" y="0"/>
+              </wp:wrapPolygon>
+            </wp:wrapTight>
+            <wp:docPr id="14" name="Imagen 14" descr="Resultado de imagen para texturizado 3d"/>
+            <wp:cNvGraphicFramePr>
+              <a:graphicFrameLocks xmlns:a="http://schemas.openxmlformats.org/drawingml/2006/main" noChangeAspect="1"/>
+            </wp:cNvGraphicFramePr>
+            <a:graphic xmlns:a="http://schemas.openxmlformats.org/drawingml/2006/main">
+              <a:graphicData uri="http://schemas.openxmlformats.org/drawingml/2006/picture">
+                <pic:pic xmlns:pic="http://schemas.openxmlformats.org/drawingml/2006/picture">
+                  <pic:nvPicPr>
+                    <pic:cNvPr id="0" name="Picture 11" descr="Resultado de imagen para texturizado 3d"/>
+                    <pic:cNvPicPr>
+                      <a:picLocks noChangeAspect="1" noChangeArrowheads="1"/>
+                    </pic:cNvPicPr>
+                  </pic:nvPicPr>
+                  <pic:blipFill>
+                    <a:blip r:embed="rId19" cstate="print">
+                      <a:extLst>
+                        <a:ext uri="{28A0092B-C50C-407E-A947-70E740481C1C}">
+                          <a14:useLocalDpi xmlns:a14="http://schemas.microsoft.com/office/drawing/2010/main" val="0"/>
+                        </a:ext>
+                      </a:extLst>
+                    </a:blip>
+                    <a:srcRect/>
+                    <a:stretch>
+                      <a:fillRect/>
+                    </a:stretch>
+                  </pic:blipFill>
+                  <pic:spPr bwMode="auto">
+                    <a:xfrm>
+                      <a:off x="0" y="0"/>
+                      <a:ext cx="2750185" cy="2259330"/>
+                    </a:xfrm>
+                    <a:prstGeom prst="rect">
+                      <a:avLst/>
+                    </a:prstGeom>
+                    <a:noFill/>
+                    <a:ln>
+                      <a:noFill/>
+                    </a:ln>
+                  </pic:spPr>
+                </pic:pic>
+              </a:graphicData>
+            </a:graphic>
+            <wp14:sizeRelH relativeFrom="page">
+              <wp14:pctWidth>0</wp14:pctWidth>
+            </wp14:sizeRelH>
+            <wp14:sizeRelV relativeFrom="page">
+              <wp14:pctHeight>0</wp14:pctHeight>
+            </wp14:sizeRelV>
+          </wp:anchor>
+        </w:drawing>
+      </w:r>
+    </w:p>
+    <w:p>
+      <w:pPr>
+        <w:rPr>
+          <w:b/>
+          <w:sz w:val="32"/>
+          <w:szCs w:val="32"/>
+          <w:u w:val="single"/>
+        </w:rPr>
+      </w:pPr>
+      <w:r>
+        <w:rPr>
+          <w:b/>
+          <w:sz w:val="32"/>
+          <w:szCs w:val="32"/>
+          <w:u w:val="single"/>
+        </w:rPr>
+        <w:t>Tiempo de Texturizado:</w:t>
+      </w:r>
+    </w:p>
+    <w:p>
+      <w:pPr>
+        <w:rPr>
+          <w:sz w:val="32"/>
+          <w:szCs w:val="32"/>
+        </w:rPr>
+      </w:pPr>
+      <w:r>
+        <w:rPr>
+          <w:sz w:val="32"/>
+          <w:szCs w:val="32"/>
+        </w:rPr>
+        <w:t xml:space="preserve">El Texturizado de los modelados </w:t>
+      </w:r>
+      <w:proofErr w:type="gramStart"/>
+      <w:r>
+        <w:rPr>
+          <w:sz w:val="32"/>
+          <w:szCs w:val="32"/>
+        </w:rPr>
+        <w:t>varia</w:t>
+      </w:r>
+      <w:proofErr w:type="gramEnd"/>
+      <w:r>
+        <w:rPr>
+          <w:sz w:val="32"/>
+          <w:szCs w:val="32"/>
+        </w:rPr>
+        <w:t xml:space="preserve"> también delo que se desea tener por ejemplo: un efecto </w:t>
+      </w:r>
+      <w:proofErr w:type="spellStart"/>
+      <w:r>
+        <w:rPr>
+          <w:sz w:val="32"/>
+          <w:szCs w:val="32"/>
+        </w:rPr>
+        <w:t>cartoon</w:t>
+      </w:r>
+      <w:proofErr w:type="spellEnd"/>
+      <w:r>
+        <w:rPr>
+          <w:sz w:val="32"/>
+          <w:szCs w:val="32"/>
+        </w:rPr>
+        <w:t xml:space="preserve"> o un efecto más realista con profundidad, Ambos son muy diferentes ya que el </w:t>
+      </w:r>
+      <w:proofErr w:type="spellStart"/>
+      <w:r>
+        <w:rPr>
+          <w:sz w:val="32"/>
+          <w:szCs w:val="32"/>
+        </w:rPr>
+        <w:t>cartoon</w:t>
+      </w:r>
+      <w:proofErr w:type="spellEnd"/>
+      <w:r>
+        <w:rPr>
+          <w:sz w:val="32"/>
+          <w:szCs w:val="32"/>
+        </w:rPr>
+        <w:t xml:space="preserve"> tomaría menos tiempo mientras el realista con profundidad tardaría mucho más.</w:t>
+      </w:r>
+      <w:r>
+        <w:t xml:space="preserve"> </w:t>
+      </w:r>
+    </w:p>
+    <w:p>
+      <w:pPr>
+        <w:rPr>
+          <w:b/>
+          <w:sz w:val="32"/>
+          <w:szCs w:val="32"/>
+          <w:u w:val="single"/>
+        </w:rPr>
+      </w:pPr>
+      <w:r>
+        <w:rPr>
+          <w:b/>
+          <w:sz w:val="32"/>
+          <w:szCs w:val="32"/>
+          <w:u w:val="single"/>
+        </w:rPr>
+        <w:lastRenderedPageBreak/>
+        <w:t>Bibliografía:</w:t>
+      </w:r>
+    </w:p>
+    <w:p>
+      <w:pPr>
+        <w:pStyle w:val="Prrafodelista"/>
+        <w:numPr>
+          <w:ilvl w:val="0"/>
+          <w:numId w:val="3"/>
+        </w:numPr>
+        <w:rPr>
+          <w:sz w:val="32"/>
+          <w:szCs w:val="32"/>
+        </w:rPr>
+      </w:pPr>
+      <w:proofErr w:type="spellStart"/>
+      <w:r>
+        <w:rPr>
+          <w:sz w:val="32"/>
+          <w:szCs w:val="32"/>
+        </w:rPr>
+        <w:t>Low</w:t>
+      </w:r>
+      <w:proofErr w:type="spellEnd"/>
+      <w:r>
+        <w:rPr>
+          <w:sz w:val="32"/>
+          <w:szCs w:val="32"/>
+        </w:rPr>
+        <w:t xml:space="preserve"> </w:t>
+      </w:r>
+      <w:proofErr w:type="spellStart"/>
+      <w:r>
+        <w:rPr>
+          <w:sz w:val="32"/>
+          <w:szCs w:val="32"/>
+        </w:rPr>
+        <w:t>Poly</w:t>
+      </w:r>
+      <w:proofErr w:type="spellEnd"/>
+      <w:r>
+        <w:rPr>
+          <w:sz w:val="32"/>
+          <w:szCs w:val="32"/>
+        </w:rPr>
+        <w:t>:</w:t>
+      </w:r>
+    </w:p>
+    <w:p>
+      <w:pPr>
+        <w:pStyle w:val="Prrafodelista"/>
+        <w:rPr>
+          <w:sz w:val="32"/>
+          <w:szCs w:val="32"/>
+        </w:rPr>
+      </w:pPr>
+      <w:r>
+        <w:rPr>
+          <w:sz w:val="32"/>
+          <w:szCs w:val="32"/>
+        </w:rPr>
+        <w:br/>
+      </w:r>
+      <w:hyperlink r:id="rId20" w:history="1">
+        <w:r>
+          <w:rPr>
+            <w:rStyle w:val="Hipervnculo"/>
+            <w:sz w:val="32"/>
+            <w:szCs w:val="32"/>
+          </w:rPr>
+          <w:t>https://www.invergestudios.com/blog/el-arte-low-poly/</w:t>
+        </w:r>
+      </w:hyperlink>
+    </w:p>
+    <w:p>
+      <w:pPr>
+        <w:pStyle w:val="Prrafodelista"/>
+        <w:rPr>
+          <w:sz w:val="32"/>
+          <w:szCs w:val="32"/>
+        </w:rPr>
+      </w:pPr>
+    </w:p>
+    <w:p>
+      <w:pPr>
+        <w:pStyle w:val="Prrafodelista"/>
+        <w:numPr>
+          <w:ilvl w:val="0"/>
+          <w:numId w:val="3"/>
+        </w:numPr>
+        <w:rPr>
+          <w:sz w:val="32"/>
+          <w:szCs w:val="32"/>
+        </w:rPr>
+      </w:pPr>
+      <w:r>
+        <w:rPr>
+          <w:sz w:val="32"/>
+          <w:szCs w:val="32"/>
+        </w:rPr>
+        <w:t>Diseño de Personajes/Ambientación y Complementos:</w:t>
+      </w:r>
+    </w:p>
+    <w:p>
+      <w:pPr>
+        <w:pStyle w:val="Prrafodelista"/>
+        <w:rPr>
+          <w:sz w:val="32"/>
+          <w:szCs w:val="32"/>
+        </w:rPr>
+      </w:pPr>
+      <w:r>
+        <w:rPr>
+          <w:sz w:val="32"/>
+          <w:szCs w:val="32"/>
+        </w:rPr>
+        <w:br/>
+      </w:r>
+      <w:hyperlink r:id="rId21" w:history="1">
+        <w:r>
+          <w:rPr>
+            <w:rStyle w:val="Hipervnculo"/>
+            <w:sz w:val="32"/>
+            <w:szCs w:val="32"/>
+          </w:rPr>
+          <w:t>https://www.pinterest.es/giussepe1999/investigaci%C3%B3n_arte/</w:t>
+        </w:r>
+      </w:hyperlink>
+    </w:p>
+    <w:p>
+      <w:pPr>
+        <w:pStyle w:val="Prrafodelista"/>
+        <w:rPr>
+          <w:sz w:val="32"/>
+          <w:szCs w:val="32"/>
+        </w:rPr>
+      </w:pPr>
+    </w:p>
+    <w:p>
+      <w:pPr>
+        <w:pStyle w:val="Prrafodelista"/>
+        <w:numPr>
+          <w:ilvl w:val="0"/>
+          <w:numId w:val="3"/>
+        </w:numPr>
+        <w:rPr>
+          <w:sz w:val="32"/>
+          <w:szCs w:val="32"/>
+        </w:rPr>
+      </w:pPr>
+      <w:r>
+        <w:rPr>
+          <w:sz w:val="32"/>
+          <w:szCs w:val="32"/>
+        </w:rPr>
+        <w:t>Con que programa se Modelara</w:t>
+      </w:r>
+      <w:proofErr w:type="gramStart"/>
+      <w:r>
+        <w:rPr>
+          <w:sz w:val="32"/>
+          <w:szCs w:val="32"/>
+        </w:rPr>
+        <w:t>?</w:t>
+      </w:r>
+      <w:proofErr w:type="gramEnd"/>
+      <w:r>
+        <w:rPr>
+          <w:sz w:val="32"/>
+          <w:szCs w:val="32"/>
+        </w:rPr>
+        <w:t>:</w:t>
+      </w:r>
+    </w:p>
+    <w:p>
+      <w:pPr>
+        <w:pStyle w:val="Prrafodelista"/>
+        <w:rPr>
+          <w:sz w:val="32"/>
+          <w:szCs w:val="32"/>
+        </w:rPr>
+      </w:pPr>
+      <w:r>
+        <w:rPr>
+          <w:sz w:val="32"/>
+          <w:szCs w:val="32"/>
+        </w:rPr>
+        <w:br/>
+        <w:t xml:space="preserve">3D Max: </w:t>
+      </w:r>
+      <w:hyperlink r:id="rId22" w:history="1">
+        <w:r>
+          <w:rPr>
+            <w:rStyle w:val="Hipervnculo"/>
+            <w:sz w:val="32"/>
+            <w:szCs w:val="32"/>
+          </w:rPr>
+          <w:t>https://latinoamerica.autodesk.com/products/3ds-max/overview</w:t>
+        </w:r>
+      </w:hyperlink>
+    </w:p>
+    <w:p>
+      <w:pPr>
+        <w:pStyle w:val="Prrafodelista"/>
+        <w:rPr>
+          <w:sz w:val="32"/>
+          <w:szCs w:val="32"/>
+        </w:rPr>
+      </w:pPr>
+    </w:p>
+    <w:p>
+      <w:pPr>
+        <w:pStyle w:val="Prrafodelista"/>
+        <w:rPr>
+          <w:sz w:val="32"/>
+          <w:szCs w:val="32"/>
+        </w:rPr>
+      </w:pPr>
+      <w:r>
+        <w:rPr>
+          <w:sz w:val="32"/>
+          <w:szCs w:val="32"/>
+        </w:rPr>
+        <w:t>Maya:</w:t>
+      </w:r>
+      <w:r>
+        <w:t xml:space="preserve"> </w:t>
+      </w:r>
+      <w:hyperlink r:id="rId23" w:history="1">
+        <w:r>
+          <w:rPr>
+            <w:rStyle w:val="Hipervnculo"/>
+            <w:sz w:val="32"/>
+            <w:szCs w:val="32"/>
+          </w:rPr>
+          <w:t>https://latinoamerica.autodesk.com/products/maya/overview</w:t>
+        </w:r>
+      </w:hyperlink>
+    </w:p>
+    <w:p>
+      <w:pPr>
+        <w:pStyle w:val="Prrafodelista"/>
+        <w:rPr>
+          <w:sz w:val="32"/>
+          <w:szCs w:val="32"/>
+        </w:rPr>
+      </w:pPr>
+    </w:p>
+    <w:p>
+      <w:pPr>
+        <w:pStyle w:val="Prrafodelista"/>
+        <w:rPr>
+          <w:sz w:val="32"/>
+          <w:szCs w:val="32"/>
+        </w:rPr>
+      </w:pPr>
+      <w:proofErr w:type="spellStart"/>
+      <w:r>
+        <w:rPr>
+          <w:sz w:val="32"/>
+          <w:szCs w:val="32"/>
+        </w:rPr>
+        <w:t>Blender</w:t>
+      </w:r>
+      <w:proofErr w:type="spellEnd"/>
+      <w:r>
+        <w:rPr>
+          <w:sz w:val="32"/>
+          <w:szCs w:val="32"/>
+        </w:rPr>
+        <w:t xml:space="preserve">: </w:t>
+      </w:r>
+    </w:p>
+    <w:p>
+      <w:pPr>
+        <w:pStyle w:val="Prrafodelista"/>
+        <w:rPr>
+          <w:sz w:val="32"/>
+          <w:szCs w:val="32"/>
+        </w:rPr>
+      </w:pPr>
+      <w:hyperlink r:id="rId24" w:history="1">
+        <w:r>
+          <w:rPr>
+            <w:rStyle w:val="Hipervnculo"/>
+            <w:sz w:val="32"/>
+            <w:szCs w:val="32"/>
+          </w:rPr>
+          <w:t>https://www.blender.org/</w:t>
+        </w:r>
+      </w:hyperlink>
+    </w:p>
+    <w:p>
+      <w:pPr>
+        <w:pStyle w:val="Prrafodelista"/>
+        <w:rPr>
+          <w:sz w:val="32"/>
+          <w:szCs w:val="32"/>
+        </w:rPr>
+      </w:pPr>
+    </w:p>
+    <w:p>
+      <w:pPr>
+        <w:pStyle w:val="Prrafodelista"/>
+        <w:numPr>
+          <w:ilvl w:val="0"/>
+          <w:numId w:val="3"/>
+        </w:numPr>
+        <w:rPr>
+          <w:sz w:val="32"/>
+          <w:szCs w:val="32"/>
+        </w:rPr>
+      </w:pPr>
+      <w:r>
+        <w:rPr>
+          <w:sz w:val="32"/>
+          <w:szCs w:val="32"/>
+        </w:rPr>
+        <w:t>Tiempo de [Modelado</w:t>
+      </w:r>
+      <w:r>
+        <w:rPr>
+          <w:sz w:val="32"/>
+          <w:szCs w:val="32"/>
+        </w:rPr>
+        <w:t>/Skin/</w:t>
+      </w:r>
+      <w:r>
+        <w:rPr>
+          <w:sz w:val="32"/>
+          <w:szCs w:val="32"/>
+        </w:rPr>
+        <w:t>Animación/Texturizado</w:t>
+      </w:r>
+      <w:r>
+        <w:rPr>
+          <w:sz w:val="32"/>
+          <w:szCs w:val="32"/>
+        </w:rPr>
+        <w:t>]</w:t>
+      </w:r>
+    </w:p>
+    <w:p>
+      <w:pPr>
+        <w:pStyle w:val="Prrafodelista"/>
+        <w:rPr>
+          <w:sz w:val="32"/>
+          <w:szCs w:val="32"/>
+        </w:rPr>
+      </w:pPr>
+    </w:p>
+    <w:p>
+      <w:pPr>
+        <w:pStyle w:val="Prrafodelista"/>
+        <w:rPr>
+          <w:sz w:val="32"/>
+          <w:szCs w:val="32"/>
+        </w:rPr>
+      </w:pPr>
+      <w:r>
+        <w:rPr>
+          <w:sz w:val="32"/>
+          <w:szCs w:val="32"/>
+        </w:rPr>
+        <w:t>Modelado:</w:t>
+      </w:r>
+      <w:r>
+        <w:t xml:space="preserve"> </w:t>
+      </w:r>
+      <w:hyperlink r:id="rId25" w:history="1">
+        <w:r>
+          <w:rPr>
+            <w:rStyle w:val="Hipervnculo"/>
+            <w:sz w:val="32"/>
+            <w:szCs w:val="32"/>
+          </w:rPr>
+          <w:t>https://www.youtube.com/watch?v=kAPl9f8iKRo</w:t>
+        </w:r>
+      </w:hyperlink>
+    </w:p>
+    <w:p>
+      <w:pPr>
+        <w:pStyle w:val="Prrafodelista"/>
+        <w:rPr>
+          <w:sz w:val="32"/>
+          <w:szCs w:val="32"/>
+        </w:rPr>
+      </w:pPr>
+      <w:hyperlink r:id="rId26" w:history="1">
+        <w:r>
+          <w:rPr>
+            <w:rStyle w:val="Hipervnculo"/>
+            <w:sz w:val="32"/>
+            <w:szCs w:val="32"/>
+          </w:rPr>
+          <w:t>https://www.youtube.com/watch?v=qybaOGYNTPI</w:t>
+        </w:r>
+      </w:hyperlink>
+    </w:p>
+    <w:p>
+      <w:pPr>
+        <w:pStyle w:val="Prrafodelista"/>
+        <w:rPr>
+          <w:sz w:val="32"/>
+          <w:szCs w:val="32"/>
+        </w:rPr>
+      </w:pPr>
+      <w:hyperlink r:id="rId27" w:history="1">
+        <w:r>
+          <w:rPr>
+            <w:rStyle w:val="Hipervnculo"/>
+            <w:sz w:val="32"/>
+            <w:szCs w:val="32"/>
+          </w:rPr>
+          <w:t>https://www.youtube.com/watch?v=U_RM3coUgx4</w:t>
+        </w:r>
+      </w:hyperlink>
+    </w:p>
+    <w:p>
+      <w:pPr>
+        <w:pStyle w:val="Prrafodelista"/>
+        <w:rPr>
+          <w:sz w:val="32"/>
+          <w:szCs w:val="32"/>
+        </w:rPr>
+      </w:pPr>
+    </w:p>
+    <w:p>
+      <w:pPr>
+        <w:pStyle w:val="Prrafodelista"/>
+        <w:rPr>
+          <w:sz w:val="32"/>
+          <w:szCs w:val="32"/>
+        </w:rPr>
+      </w:pPr>
+    </w:p>
+    <w:p>
+      <w:pPr>
+        <w:pStyle w:val="Prrafodelista"/>
+        <w:rPr>
+          <w:sz w:val="32"/>
+          <w:szCs w:val="32"/>
+        </w:rPr>
+      </w:pPr>
+    </w:p>
+    <w:p>
+      <w:pPr>
+        <w:pStyle w:val="Prrafodelista"/>
+        <w:rPr>
+          <w:sz w:val="32"/>
+          <w:szCs w:val="32"/>
+        </w:rPr>
+      </w:pPr>
+      <w:r>
+        <w:rPr>
+          <w:sz w:val="32"/>
+          <w:szCs w:val="32"/>
+        </w:rPr>
+        <w:lastRenderedPageBreak/>
+        <w:t>Skin:</w:t>
+      </w:r>
+    </w:p>
+    <w:p>
+      <w:pPr>
+        <w:pStyle w:val="Prrafodelista"/>
+        <w:rPr>
+          <w:sz w:val="32"/>
+          <w:szCs w:val="32"/>
+        </w:rPr>
+      </w:pPr>
+      <w:hyperlink r:id="rId28" w:history="1">
+        <w:r>
+          <w:rPr>
+            <w:rStyle w:val="Hipervnculo"/>
+            <w:sz w:val="32"/>
+            <w:szCs w:val="32"/>
+          </w:rPr>
+          <w:t>https://www.youtube.com/watch?v=VKkBOMdxCYw</w:t>
+        </w:r>
+      </w:hyperlink>
+    </w:p>
+    <w:p>
+      <w:pPr>
+        <w:pStyle w:val="Prrafodelista"/>
+        <w:rPr>
+          <w:sz w:val="32"/>
+          <w:szCs w:val="32"/>
+        </w:rPr>
+      </w:pPr>
+    </w:p>
+    <w:p>
+      <w:pPr>
+        <w:pStyle w:val="Prrafodelista"/>
+        <w:rPr>
+          <w:sz w:val="32"/>
+          <w:szCs w:val="32"/>
+        </w:rPr>
+      </w:pPr>
+      <w:r>
+        <w:rPr>
+          <w:sz w:val="32"/>
+          <w:szCs w:val="32"/>
+        </w:rPr>
+        <w:t>Animación:</w:t>
+      </w:r>
+    </w:p>
+    <w:p>
+      <w:pPr>
+        <w:pStyle w:val="Prrafodelista"/>
+        <w:rPr>
+          <w:sz w:val="32"/>
+          <w:szCs w:val="32"/>
+        </w:rPr>
+      </w:pPr>
+      <w:hyperlink r:id="rId29" w:history="1">
+        <w:r>
+          <w:rPr>
+            <w:rStyle w:val="Hipervnculo"/>
+            <w:sz w:val="32"/>
+            <w:szCs w:val="32"/>
+          </w:rPr>
+          <w:t>https://www.youtube.com/watch?v=JFwWgs2DhrE</w:t>
+        </w:r>
+      </w:hyperlink>
+    </w:p>
+    <w:p>
+      <w:pPr>
+        <w:pStyle w:val="Prrafodelista"/>
+        <w:rPr>
+          <w:sz w:val="32"/>
+          <w:szCs w:val="32"/>
+        </w:rPr>
+      </w:pPr>
+    </w:p>
+    <w:p>
+      <w:pPr>
+        <w:pStyle w:val="Prrafodelista"/>
+      </w:pPr>
+      <w:r>
+        <w:rPr>
+          <w:sz w:val="32"/>
+          <w:szCs w:val="32"/>
+        </w:rPr>
+        <w:t>Texturizado:</w:t>
+      </w:r>
+      <w:r>
+        <w:t xml:space="preserve"> </w:t>
+      </w:r>
+    </w:p>
+    <w:p>
+      <w:pPr>
+        <w:pStyle w:val="Prrafodelista"/>
+        <w:rPr>
+          <w:sz w:val="32"/>
+          <w:szCs w:val="32"/>
+        </w:rPr>
+      </w:pPr>
+      <w:hyperlink r:id="rId30" w:history="1">
+        <w:r>
+          <w:rPr>
+            <w:rStyle w:val="Hipervnculo"/>
+            <w:sz w:val="32"/>
+            <w:szCs w:val="32"/>
+          </w:rPr>
+          <w:t>https://www.youtube.com/watch?v=ir-6P3ju0QY</w:t>
+        </w:r>
+      </w:hyperlink>
+    </w:p>
+    <w:p>
+      <w:pPr>
+        <w:pStyle w:val="Prrafodelista"/>
+        <w:rPr>
+          <w:sz w:val="32"/>
+          <w:szCs w:val="32"/>
+        </w:rPr>
+      </w:pPr>
+    </w:p>
+    <w:p>
+      <w:pPr>
+        <w:pStyle w:val="Prrafodelista"/>
+        <w:rPr>
+          <w:sz w:val="32"/>
+          <w:szCs w:val="32"/>
+        </w:rPr>
+      </w:pPr>
+      <w:r>
+        <w:rPr>
+          <w:sz w:val="32"/>
+          <w:szCs w:val="32"/>
+        </w:rPr>
+        <w:t>Combinación de todos los anteriores en 1 Ejemplo Simple:</w:t>
+      </w:r>
+    </w:p>
+    <w:p>
+      <w:pPr>
+        <w:pStyle w:val="Prrafodelista"/>
+        <w:rPr>
+          <w:sz w:val="32"/>
+          <w:szCs w:val="32"/>
+        </w:rPr>
+      </w:pPr>
+      <w:hyperlink r:id="rId31" w:history="1">
+        <w:r>
+          <w:rPr>
+            <w:rStyle w:val="Hipervnculo"/>
+            <w:sz w:val="32"/>
+            <w:szCs w:val="32"/>
+          </w:rPr>
+          <w:t>https://www.youtube.com/watch?v=4VyZ3z3ZQf8</w:t>
+        </w:r>
+      </w:hyperlink>
+    </w:p>
+    <w:p>
+      <w:pPr>
+        <w:pStyle w:val="Prrafodelista"/>
+        <w:rPr>
+          <w:sz w:val="32"/>
+          <w:szCs w:val="32"/>
+        </w:rPr>
+      </w:pPr>
     </w:p>
     <w:sectPr>
       <w:pgSz w:w="11906" w:h="16838"/>
@@ -1493,9 +3521,9 @@
 <file path=word/numbering.xml><?xml version="1.0" encoding="utf-8"?>
 <w:numbering xmlns:wpc="http://schemas.microsoft.com/office/word/2010/wordprocessingCanvas" xmlns:mc="http://schemas.openxmlformats.org/markup-compatibility/2006" xmlns:o="urn:schemas-microsoft-com:office:office" xmlns:r="http://schemas.openxmlformats.org/officeDocument/2006/relationships" xmlns:m="http://schemas.openxmlformats.org/officeDocument/2006/math" xmlns:v="urn:schemas-microsoft-com:vml" xmlns:wp14="http://schemas.microsoft.com/office/word/2010/wordprocessingDrawing" xmlns:wp="http://schemas.openxmlformats.org/drawingml/2006/wordprocessingDrawing" xmlns:w10="urn:schemas-microsoft-com:office:word" xmlns:w="http://schemas.openxmlformats.org/wordprocessingml/2006/main" xmlns:w14="http://schemas.microsoft.com/office/word/2010/wordml" xmlns:w15="http://schemas.microsoft.com/office/word/2012/wordml" xmlns:wpg="http://schemas.microsoft.com/office/word/2010/wordprocessingGroup" xmlns:wpi="http://schemas.microsoft.com/office/word/2010/wordprocessingInk" xmlns:wne="http://schemas.microsoft.com/office/word/2006/wordml" xmlns:wps="http://schemas.microsoft.com/office/word/2010/wordprocessingShape" mc:Ignorable="w14 w15 wp14">
   <w:abstractNum w:abstractNumId="0" w15:restartNumberingAfterBreak="0">
-    <w:nsid w:val="1F8D10C3"/>
+    <w:nsid w:val="14687FA0"/>
     <w:multiLevelType w:val="hybridMultilevel"/>
-    <w:tmpl w:val="79A07880"/>
+    <w:tmpl w:val="EA2E9AFE"/>
     <w:lvl w:ilvl="0" w:tplc="280A0001">
       <w:start w:val="1"/>
       <w:numFmt w:val="bullet"/>
@@ -1606,9 +3634,9 @@
     </w:lvl>
   </w:abstractNum>
   <w:abstractNum w:abstractNumId="1" w15:restartNumberingAfterBreak="0">
-    <w:nsid w:val="5A0A7415"/>
+    <w:nsid w:val="1F8D10C3"/>
     <w:multiLevelType w:val="hybridMultilevel"/>
-    <w:tmpl w:val="1B62C82E"/>
+    <w:tmpl w:val="79A07880"/>
     <w:lvl w:ilvl="0" w:tplc="280A0001">
       <w:start w:val="1"/>
       <w:numFmt w:val="bullet"/>
@@ -1718,11 +3746,127 @@
       </w:rPr>
     </w:lvl>
   </w:abstractNum>
+  <w:abstractNum w:abstractNumId="2" w15:restartNumberingAfterBreak="0">
+    <w:nsid w:val="5A0A7415"/>
+    <w:multiLevelType w:val="hybridMultilevel"/>
+    <w:tmpl w:val="1B62C82E"/>
+    <w:lvl w:ilvl="0" w:tplc="280A0001">
+      <w:start w:val="1"/>
+      <w:numFmt w:val="bullet"/>
+      <w:lvlText w:val=""/>
+      <w:lvlJc w:val="left"/>
+      <w:pPr>
+        <w:ind w:left="720" w:hanging="360"/>
+      </w:pPr>
+      <w:rPr>
+        <w:rFonts w:ascii="Symbol" w:hAnsi="Symbol" w:hint="default"/>
+      </w:rPr>
+    </w:lvl>
+    <w:lvl w:ilvl="1" w:tplc="280A0003" w:tentative="1">
+      <w:start w:val="1"/>
+      <w:numFmt w:val="bullet"/>
+      <w:lvlText w:val="o"/>
+      <w:lvlJc w:val="left"/>
+      <w:pPr>
+        <w:ind w:left="1440" w:hanging="360"/>
+      </w:pPr>
+      <w:rPr>
+        <w:rFonts w:ascii="Courier New" w:hAnsi="Courier New" w:cs="Courier New" w:hint="default"/>
+      </w:rPr>
+    </w:lvl>
+    <w:lvl w:ilvl="2" w:tplc="280A0005" w:tentative="1">
+      <w:start w:val="1"/>
+      <w:numFmt w:val="bullet"/>
+      <w:lvlText w:val=""/>
+      <w:lvlJc w:val="left"/>
+      <w:pPr>
+        <w:ind w:left="2160" w:hanging="360"/>
+      </w:pPr>
+      <w:rPr>
+        <w:rFonts w:ascii="Wingdings" w:hAnsi="Wingdings" w:hint="default"/>
+      </w:rPr>
+    </w:lvl>
+    <w:lvl w:ilvl="3" w:tplc="280A0001" w:tentative="1">
+      <w:start w:val="1"/>
+      <w:numFmt w:val="bullet"/>
+      <w:lvlText w:val=""/>
+      <w:lvlJc w:val="left"/>
+      <w:pPr>
+        <w:ind w:left="2880" w:hanging="360"/>
+      </w:pPr>
+      <w:rPr>
+        <w:rFonts w:ascii="Symbol" w:hAnsi="Symbol" w:hint="default"/>
+      </w:rPr>
+    </w:lvl>
+    <w:lvl w:ilvl="4" w:tplc="280A0003" w:tentative="1">
+      <w:start w:val="1"/>
+      <w:numFmt w:val="bullet"/>
+      <w:lvlText w:val="o"/>
+      <w:lvlJc w:val="left"/>
+      <w:pPr>
+        <w:ind w:left="3600" w:hanging="360"/>
+      </w:pPr>
+      <w:rPr>
+        <w:rFonts w:ascii="Courier New" w:hAnsi="Courier New" w:cs="Courier New" w:hint="default"/>
+      </w:rPr>
+    </w:lvl>
+    <w:lvl w:ilvl="5" w:tplc="280A0005" w:tentative="1">
+      <w:start w:val="1"/>
+      <w:numFmt w:val="bullet"/>
+      <w:lvlText w:val=""/>
+      <w:lvlJc w:val="left"/>
+      <w:pPr>
+        <w:ind w:left="4320" w:hanging="360"/>
+      </w:pPr>
+      <w:rPr>
+        <w:rFonts w:ascii="Wingdings" w:hAnsi="Wingdings" w:hint="default"/>
+      </w:rPr>
+    </w:lvl>
+    <w:lvl w:ilvl="6" w:tplc="280A0001" w:tentative="1">
+      <w:start w:val="1"/>
+      <w:numFmt w:val="bullet"/>
+      <w:lvlText w:val=""/>
+      <w:lvlJc w:val="left"/>
+      <w:pPr>
+        <w:ind w:left="5040" w:hanging="360"/>
+      </w:pPr>
+      <w:rPr>
+        <w:rFonts w:ascii="Symbol" w:hAnsi="Symbol" w:hint="default"/>
+      </w:rPr>
+    </w:lvl>
+    <w:lvl w:ilvl="7" w:tplc="280A0003" w:tentative="1">
+      <w:start w:val="1"/>
+      <w:numFmt w:val="bullet"/>
+      <w:lvlText w:val="o"/>
+      <w:lvlJc w:val="left"/>
+      <w:pPr>
+        <w:ind w:left="5760" w:hanging="360"/>
+      </w:pPr>
+      <w:rPr>
+        <w:rFonts w:ascii="Courier New" w:hAnsi="Courier New" w:cs="Courier New" w:hint="default"/>
+      </w:rPr>
+    </w:lvl>
+    <w:lvl w:ilvl="8" w:tplc="280A0005" w:tentative="1">
+      <w:start w:val="1"/>
+      <w:numFmt w:val="bullet"/>
+      <w:lvlText w:val=""/>
+      <w:lvlJc w:val="left"/>
+      <w:pPr>
+        <w:ind w:left="6480" w:hanging="360"/>
+      </w:pPr>
+      <w:rPr>
+        <w:rFonts w:ascii="Wingdings" w:hAnsi="Wingdings" w:hint="default"/>
+      </w:rPr>
+    </w:lvl>
+  </w:abstractNum>
   <w:num w:numId="1">
-    <w:abstractNumId w:val="0"/>
+    <w:abstractNumId w:val="1"/>
   </w:num>
   <w:num w:numId="2">
-    <w:abstractNumId w:val="1"/>
+    <w:abstractNumId w:val="2"/>
+  </w:num>
+  <w:num w:numId="3">
+    <w:abstractNumId w:val="0"/>
   </w:num>
 </w:numbering>
 </file>
@@ -2159,6 +4303,17 @@
       <w:contextualSpacing/>
     </w:pPr>
   </w:style>
+  <w:style w:type="character" w:styleId="Hipervnculo">
+    <w:name w:val="Hyperlink"/>
+    <w:basedOn w:val="Fuentedeprrafopredeter"/>
+    <w:uiPriority w:val="99"/>
+    <w:unhideWhenUsed/>
+    <w:rsid w:val="00DC35C9"/>
+    <w:rPr>
+      <w:color w:val="0563C1" w:themeColor="hyperlink"/>
+      <w:u w:val="single"/>
+    </w:rPr>
+  </w:style>
 </w:styles>
 </file>
 

</xml_diff>